<commit_message>
jn: subida de layouts y documento a google drive
</commit_message>
<xml_diff>
--- a/06_Entregable 4/CWT Producto 4 - Propuesta de sistematización y coordinación de bases.docx
+++ b/06_Entregable 4/CWT Producto 4 - Propuesta de sistematización y coordinación de bases.docx
@@ -324,7 +324,15 @@
           <w:szCs w:val="24"/>
           <w:highlight w:val="white"/>
         </w:rPr>
-        <w:t>23</w:t>
+        <w:t>2</w:t>
+      </w:r>
+      <w:r>
+        <w:rPr>
+          <w:sz w:val="24"/>
+          <w:szCs w:val="24"/>
+          <w:highlight w:val="white"/>
+        </w:rPr>
+        <w:t>5</w:t>
       </w:r>
       <w:r>
         <w:rPr>
@@ -2273,7 +2281,63 @@
           <w:szCs w:val="24"/>
           <w:highlight w:val="white"/>
         </w:rPr>
-        <w:t xml:space="preserve">Cabe mencionar que, en función a las recomendaciones generadas en los dos productos anteriores, MAATE actualizó las fuentes de información enviadas previamente, atendiendo la gran mayoría de las observaciones encontradas. Las nuevas bases de datos fueron entregadas en </w:t>
+        <w:t xml:space="preserve">Cabe mencionar que, en función a las recomendaciones generadas en los dos productos anteriores, </w:t>
+      </w:r>
+      <w:r>
+        <w:rPr>
+          <w:sz w:val="24"/>
+          <w:szCs w:val="24"/>
+          <w:highlight w:val="white"/>
+        </w:rPr>
+        <w:t xml:space="preserve">el </w:t>
+      </w:r>
+      <w:r>
+        <w:rPr>
+          <w:sz w:val="24"/>
+          <w:szCs w:val="24"/>
+          <w:highlight w:val="white"/>
+        </w:rPr>
+        <w:t xml:space="preserve">MAATE </w:t>
+      </w:r>
+      <w:r>
+        <w:rPr>
+          <w:sz w:val="24"/>
+          <w:szCs w:val="24"/>
+          <w:highlight w:val="white"/>
+        </w:rPr>
+        <w:t xml:space="preserve">realizó la actualización de </w:t>
+      </w:r>
+      <w:r>
+        <w:rPr>
+          <w:sz w:val="24"/>
+          <w:szCs w:val="24"/>
+          <w:highlight w:val="white"/>
+        </w:rPr>
+        <w:t xml:space="preserve">las fuentes de información enviadas previamente, </w:t>
+      </w:r>
+      <w:r>
+        <w:rPr>
+          <w:sz w:val="24"/>
+          <w:szCs w:val="24"/>
+          <w:highlight w:val="white"/>
+        </w:rPr>
+        <w:t>debido a que la información registrada entre 2019 y 2024 tenía un estándar diferente al Sistema de Información de Biodiversidad (SIB), el cual se implementó desde</w:t>
+      </w:r>
+      <w:r>
+        <w:rPr>
+          <w:sz w:val="24"/>
+          <w:szCs w:val="24"/>
+          <w:highlight w:val="white"/>
+        </w:rPr>
+        <w:t xml:space="preserve"> ente año</w:t>
+      </w:r>
+      <w:r>
+        <w:rPr>
+          <w:sz w:val="24"/>
+          <w:szCs w:val="24"/>
+          <w:highlight w:val="white"/>
+        </w:rPr>
+        <w:t xml:space="preserve">. Las nuevas bases de datos fueron entregadas en </w:t>
       </w:r>
       <w:r>
         <w:rPr>
@@ -2289,16 +2353,38 @@
           <w:szCs w:val="24"/>
           <w:highlight w:val="white"/>
         </w:rPr>
-        <w:t>eunión mantenida entre el equipo consultor y las contrapartes de WCS y MAATE el 13 de mayo de 2025.</w:t>
-      </w:r>
-      <w:r>
-        <w:rPr>
-          <w:sz w:val="24"/>
-          <w:szCs w:val="24"/>
-          <w:highlight w:val="white"/>
-        </w:rPr>
-        <w:t xml:space="preserve"> </w:t>
-      </w:r>
+        <w:t>eunión mantenida entre el equipo consultor y las contrapartes de WCS y MAATE el 13 de mayo de 2025</w:t>
+      </w:r>
+      <w:r>
+        <w:rPr>
+          <w:sz w:val="24"/>
+          <w:szCs w:val="24"/>
+          <w:highlight w:val="white"/>
+        </w:rPr>
+        <w:t>, alineando lo máximo posible su información, variables y categorías al SIB.</w:t>
+      </w:r>
+    </w:p>
+    <w:p>
+      <w:pPr>
+        <w:ind w:left="720"/>
+        <w:jc w:val="both"/>
+        <w:rPr>
+          <w:sz w:val="24"/>
+          <w:szCs w:val="24"/>
+          <w:highlight w:val="white"/>
+        </w:rPr>
+      </w:pPr>
+    </w:p>
+    <w:p>
+      <w:pPr>
+        <w:ind w:left="720"/>
+        <w:jc w:val="both"/>
+        <w:rPr>
+          <w:sz w:val="24"/>
+          <w:szCs w:val="24"/>
+          <w:highlight w:val="white"/>
+        </w:rPr>
+      </w:pPr>
       <w:r>
         <w:rPr>
           <w:sz w:val="24"/>
@@ -2409,7 +2495,25 @@
           <w:szCs w:val="24"/>
           <w:highlight w:val="white"/>
         </w:rPr>
-        <w:t xml:space="preserve"> en esta fase se realiza con la finalidad de obtener una base de datos que permita un manejo fluido de su información, para conseguirlo, se realizaron los siguientes procesos:</w:t>
+        <w:t xml:space="preserve"> esta fase se </w:t>
+      </w:r>
+      <w:r>
+        <w:rPr>
+          <w:color w:val="000000"/>
+          <w:sz w:val="24"/>
+          <w:szCs w:val="24"/>
+          <w:highlight w:val="white"/>
+        </w:rPr>
+        <w:t xml:space="preserve">refiere al proceso de identificar y corregir errores, inconsistencias o valores atípicos en los datos de una variable específica, y se </w:t>
+      </w:r>
+      <w:r>
+        <w:rPr>
+          <w:color w:val="000000"/>
+          <w:sz w:val="24"/>
+          <w:szCs w:val="24"/>
+          <w:highlight w:val="white"/>
+        </w:rPr>
+        <w:t>realiza con la finalidad de obtener una base de datos que permita un manejo fluido de su información, para conseguirlo, se realizaron los siguientes procesos:</w:t>
       </w:r>
     </w:p>
     <w:p>
@@ -2523,7 +2627,6 @@
           <w:szCs w:val="24"/>
           <w:highlight w:val="white"/>
         </w:rPr>
-        <w:lastRenderedPageBreak/>
         <w:t>Identificador único: sobre los valores perdidos se genera un identificador secuencial para diferenciarlos, y así utilizar el mayor número de registros dentro de cada base de datos.</w:t>
       </w:r>
     </w:p>
@@ -2598,7 +2701,25 @@
           <w:szCs w:val="24"/>
           <w:highlight w:val="white"/>
         </w:rPr>
-        <w:t xml:space="preserve">Provincia: se realiza la codificación y estandarización de sus categorías. </w:t>
+        <w:t>Provincia: se realiza la codificación y estandarización de sus categorías</w:t>
+      </w:r>
+      <w:r>
+        <w:rPr>
+          <w:color w:val="000000"/>
+          <w:sz w:val="24"/>
+          <w:szCs w:val="24"/>
+          <w:highlight w:val="white"/>
+        </w:rPr>
+        <w:t xml:space="preserve"> en base al código del acta enviado por el MAATE.</w:t>
+      </w:r>
+      <w:r>
+        <w:rPr>
+          <w:color w:val="000000"/>
+          <w:sz w:val="24"/>
+          <w:szCs w:val="24"/>
+          <w:highlight w:val="white"/>
+        </w:rPr>
+        <w:t xml:space="preserve"> </w:t>
       </w:r>
     </w:p>
     <w:p>
@@ -2675,7 +2796,36 @@
           <w:szCs w:val="24"/>
           <w:highlight w:val="white"/>
         </w:rPr>
-        <w:t>Recuperación del reino, género o nombre científico.</w:t>
+        <w:t>Recuperación del reino, género o nombre científico</w:t>
+      </w:r>
+      <w:r>
+        <w:rPr>
+          <w:color w:val="000000"/>
+          <w:sz w:val="24"/>
+          <w:szCs w:val="24"/>
+          <w:highlight w:val="white"/>
+        </w:rPr>
+        <w:t xml:space="preserve">, utilizando la herramienta de resolución taxonómica del MAATE, disponible en este </w:t>
+      </w:r>
+      <w:hyperlink r:id="rId9" w:history="1">
+        <w:r>
+          <w:rPr>
+            <w:rStyle w:val="Hipervnculo"/>
+            <w:sz w:val="24"/>
+            <w:szCs w:val="24"/>
+            <w:highlight w:val="white"/>
+          </w:rPr>
+          <w:t>link</w:t>
+        </w:r>
+      </w:hyperlink>
+      <w:r>
+        <w:rPr>
+          <w:color w:val="000000"/>
+          <w:sz w:val="24"/>
+          <w:szCs w:val="24"/>
+          <w:highlight w:val="white"/>
+        </w:rPr>
+        <w:t>.</w:t>
       </w:r>
     </w:p>
     <w:p>
@@ -2740,7 +2890,25 @@
           <w:szCs w:val="24"/>
           <w:highlight w:val="white"/>
         </w:rPr>
-        <w:t>El detalle de trabajo realizado para cada base de datos se presente en la sección de Resultados.</w:t>
+        <w:t>El detalle de trabajo realizado para cada base de datos se present</w:t>
+      </w:r>
+      <w:r>
+        <w:rPr>
+          <w:color w:val="000000"/>
+          <w:sz w:val="24"/>
+          <w:szCs w:val="24"/>
+          <w:highlight w:val="white"/>
+        </w:rPr>
+        <w:t>a</w:t>
+      </w:r>
+      <w:r>
+        <w:rPr>
+          <w:color w:val="000000"/>
+          <w:sz w:val="24"/>
+          <w:szCs w:val="24"/>
+          <w:highlight w:val="white"/>
+        </w:rPr>
+        <w:t xml:space="preserve"> en la sección de Resultados.</w:t>
       </w:r>
     </w:p>
     <w:p>
@@ -2941,7 +3109,25 @@
           <w:szCs w:val="24"/>
           <w:highlight w:val="white"/>
         </w:rPr>
-        <w:t xml:space="preserve">El nivel de integración de las bases de datos de evaluó desde </w:t>
+        <w:t>El nivel de int</w:t>
+      </w:r>
+      <w:r>
+        <w:rPr>
+          <w:color w:val="000000"/>
+          <w:sz w:val="24"/>
+          <w:szCs w:val="24"/>
+          <w:highlight w:val="white"/>
+        </w:rPr>
+        <w:t>egración de las bases de datos s</w:t>
+      </w:r>
+      <w:r>
+        <w:rPr>
+          <w:color w:val="000000"/>
+          <w:sz w:val="24"/>
+          <w:szCs w:val="24"/>
+          <w:highlight w:val="white"/>
+        </w:rPr>
+        <w:t xml:space="preserve">e evaluó desde </w:t>
       </w:r>
       <w:r>
         <w:rPr>
@@ -3015,6 +3201,15 @@
           <w:szCs w:val="24"/>
           <w:highlight w:val="white"/>
         </w:rPr>
+        <w:t xml:space="preserve"> en una sola base de datos por temática</w:t>
+      </w:r>
+      <w:r>
+        <w:rPr>
+          <w:color w:val="000000"/>
+          <w:sz w:val="24"/>
+          <w:szCs w:val="24"/>
+          <w:highlight w:val="white"/>
+        </w:rPr>
         <w:t>.</w:t>
       </w:r>
     </w:p>
@@ -3065,7 +3260,6 @@
           <w:szCs w:val="24"/>
           <w:highlight w:val="white"/>
         </w:rPr>
-        <w:lastRenderedPageBreak/>
         <w:t>Dimensión de la base de datos: si cada registro de la base hace referencia de manera clara a un evento o espécimen.</w:t>
       </w:r>
     </w:p>
@@ -3191,12 +3385,101 @@
           <w:szCs w:val="24"/>
           <w:highlight w:val="white"/>
         </w:rPr>
-        <w:t>Como resultado se obtiene un índice de integración por dimensión, el cual puede servir como guía al momento de generar una estrategia de mejora/tratamiento a las bases de datos, priorizando las dimensiones más deficientes.</w:t>
-      </w:r>
-    </w:p>
-    <w:p>
-      <w:pPr>
-        <w:pStyle w:val="Prrafodelista"/>
+        <w:t>Como resultado de la evaluación de c</w:t>
+      </w:r>
+      <w:r>
+        <w:rPr>
+          <w:color w:val="000000"/>
+          <w:sz w:val="24"/>
+          <w:szCs w:val="24"/>
+          <w:highlight w:val="white"/>
+        </w:rPr>
+        <w:t xml:space="preserve">ada dimensión </w:t>
+      </w:r>
+      <w:r>
+        <w:rPr>
+          <w:color w:val="000000"/>
+          <w:sz w:val="24"/>
+          <w:szCs w:val="24"/>
+          <w:highlight w:val="white"/>
+        </w:rPr>
+        <w:t xml:space="preserve">estas fueron categorizadas </w:t>
+      </w:r>
+      <w:r>
+        <w:rPr>
+          <w:color w:val="000000"/>
+          <w:sz w:val="24"/>
+          <w:szCs w:val="24"/>
+          <w:highlight w:val="white"/>
+        </w:rPr>
+        <w:t>en función a</w:t>
+      </w:r>
+      <w:r>
+        <w:rPr>
+          <w:color w:val="000000"/>
+          <w:sz w:val="24"/>
+          <w:szCs w:val="24"/>
+          <w:highlight w:val="white"/>
+        </w:rPr>
+        <w:t xml:space="preserve"> la facilidad de integrar su información de una manera precisa, clara y coherente.</w:t>
+      </w:r>
+      <w:r>
+        <w:rPr>
+          <w:color w:val="000000"/>
+          <w:sz w:val="24"/>
+          <w:szCs w:val="24"/>
+          <w:highlight w:val="white"/>
+        </w:rPr>
+        <w:t xml:space="preserve"> </w:t>
+      </w:r>
+      <w:r>
+        <w:rPr>
+          <w:color w:val="000000"/>
+          <w:sz w:val="24"/>
+          <w:szCs w:val="24"/>
+          <w:highlight w:val="white"/>
+        </w:rPr>
+        <w:t xml:space="preserve">Para su fácil lectura se considera un esquema de </w:t>
+      </w:r>
+      <w:r>
+        <w:rPr>
+          <w:color w:val="000000"/>
+          <w:sz w:val="24"/>
+          <w:szCs w:val="24"/>
+          <w:highlight w:val="white"/>
+        </w:rPr>
+        <w:t xml:space="preserve">semaforización </w:t>
+      </w:r>
+      <w:r>
+        <w:rPr>
+          <w:color w:val="000000"/>
+          <w:sz w:val="24"/>
+          <w:szCs w:val="24"/>
+          <w:highlight w:val="white"/>
+        </w:rPr>
+        <w:t>con</w:t>
+      </w:r>
+      <w:r>
+        <w:rPr>
+          <w:color w:val="000000"/>
+          <w:sz w:val="24"/>
+          <w:szCs w:val="24"/>
+          <w:highlight w:val="white"/>
+        </w:rPr>
+        <w:t xml:space="preserve"> cuatro categorías</w:t>
+      </w:r>
+      <w:r>
+        <w:rPr>
+          <w:color w:val="000000"/>
+          <w:sz w:val="24"/>
+          <w:szCs w:val="24"/>
+          <w:highlight w:val="white"/>
+        </w:rPr>
+        <w:t>:</w:t>
+      </w:r>
+    </w:p>
+    <w:p>
+      <w:pPr>
         <w:ind w:left="1080"/>
         <w:jc w:val="both"/>
         <w:rPr>
@@ -3207,9 +3490,277 @@
         </w:rPr>
       </w:pPr>
     </w:p>
-    <w:p>
-      <w:pPr>
-        <w:pStyle w:val="Prrafodelista"/>
+    <w:tbl>
+      <w:tblPr>
+        <w:tblStyle w:val="Tablaconcuadrcula"/>
+        <w:tblW w:w="0" w:type="auto"/>
+        <w:jc w:val="center"/>
+        <w:tblLook w:val="04A0" w:firstRow="1" w:lastRow="0" w:firstColumn="1" w:lastColumn="0" w:noHBand="0" w:noVBand="1"/>
+      </w:tblPr>
+      <w:tblGrid>
+        <w:gridCol w:w="1457"/>
+        <w:gridCol w:w="2177"/>
+      </w:tblGrid>
+      <w:tr>
+        <w:trPr>
+          <w:jc w:val="center"/>
+        </w:trPr>
+        <w:tc>
+          <w:tcPr>
+            <w:tcW w:w="1457" w:type="dxa"/>
+          </w:tcPr>
+          <w:p>
+            <w:pPr>
+              <w:jc w:val="both"/>
+              <w:rPr>
+                <w:b/>
+                <w:color w:val="000000"/>
+                <w:sz w:val="24"/>
+                <w:szCs w:val="24"/>
+                <w:highlight w:val="white"/>
+              </w:rPr>
+            </w:pPr>
+            <w:r>
+              <w:rPr>
+                <w:b/>
+                <w:color w:val="000000"/>
+                <w:sz w:val="24"/>
+                <w:szCs w:val="24"/>
+                <w:highlight w:val="white"/>
+              </w:rPr>
+              <w:t>Categoría</w:t>
+            </w:r>
+          </w:p>
+        </w:tc>
+        <w:tc>
+          <w:tcPr>
+            <w:tcW w:w="2177" w:type="dxa"/>
+          </w:tcPr>
+          <w:p>
+            <w:pPr>
+              <w:jc w:val="both"/>
+              <w:rPr>
+                <w:b/>
+                <w:color w:val="000000"/>
+                <w:sz w:val="24"/>
+                <w:szCs w:val="24"/>
+                <w:highlight w:val="white"/>
+              </w:rPr>
+            </w:pPr>
+            <w:r>
+              <w:rPr>
+                <w:b/>
+                <w:color w:val="000000"/>
+                <w:sz w:val="24"/>
+                <w:szCs w:val="24"/>
+                <w:highlight w:val="white"/>
+              </w:rPr>
+              <w:t>C</w:t>
+            </w:r>
+            <w:r>
+              <w:rPr>
+                <w:b/>
+                <w:color w:val="000000"/>
+                <w:sz w:val="24"/>
+                <w:szCs w:val="24"/>
+                <w:highlight w:val="white"/>
+              </w:rPr>
+              <w:t>ódigo de color</w:t>
+            </w:r>
+          </w:p>
+        </w:tc>
+      </w:tr>
+      <w:tr>
+        <w:trPr>
+          <w:jc w:val="center"/>
+        </w:trPr>
+        <w:tc>
+          <w:tcPr>
+            <w:tcW w:w="1457" w:type="dxa"/>
+          </w:tcPr>
+          <w:p>
+            <w:pPr>
+              <w:jc w:val="center"/>
+              <w:rPr>
+                <w:color w:val="000000"/>
+                <w:sz w:val="24"/>
+                <w:szCs w:val="24"/>
+                <w:highlight w:val="white"/>
+              </w:rPr>
+            </w:pPr>
+            <w:r>
+              <w:rPr>
+                <w:color w:val="000000"/>
+                <w:sz w:val="24"/>
+                <w:szCs w:val="24"/>
+                <w:highlight w:val="white"/>
+              </w:rPr>
+              <w:t>Alto</w:t>
+            </w:r>
+          </w:p>
+        </w:tc>
+        <w:tc>
+          <w:tcPr>
+            <w:tcW w:w="2177" w:type="dxa"/>
+            <w:shd w:val="clear" w:color="auto" w:fill="92D050"/>
+          </w:tcPr>
+          <w:p>
+            <w:pPr>
+              <w:jc w:val="both"/>
+              <w:rPr>
+                <w:color w:val="000000"/>
+                <w:sz w:val="24"/>
+                <w:szCs w:val="24"/>
+                <w:highlight w:val="white"/>
+              </w:rPr>
+            </w:pPr>
+          </w:p>
+        </w:tc>
+      </w:tr>
+      <w:tr>
+        <w:trPr>
+          <w:jc w:val="center"/>
+        </w:trPr>
+        <w:tc>
+          <w:tcPr>
+            <w:tcW w:w="1457" w:type="dxa"/>
+          </w:tcPr>
+          <w:p>
+            <w:pPr>
+              <w:jc w:val="center"/>
+              <w:rPr>
+                <w:color w:val="000000"/>
+                <w:sz w:val="24"/>
+                <w:szCs w:val="24"/>
+                <w:highlight w:val="white"/>
+              </w:rPr>
+            </w:pPr>
+            <w:r>
+              <w:rPr>
+                <w:color w:val="000000"/>
+                <w:sz w:val="24"/>
+                <w:szCs w:val="24"/>
+                <w:highlight w:val="white"/>
+              </w:rPr>
+              <w:t>Medio</w:t>
+            </w:r>
+          </w:p>
+        </w:tc>
+        <w:tc>
+          <w:tcPr>
+            <w:tcW w:w="2177" w:type="dxa"/>
+            <w:shd w:val="clear" w:color="auto" w:fill="FFFF00"/>
+          </w:tcPr>
+          <w:p>
+            <w:pPr>
+              <w:jc w:val="both"/>
+              <w:rPr>
+                <w:color w:val="000000"/>
+                <w:sz w:val="24"/>
+                <w:szCs w:val="24"/>
+                <w:highlight w:val="white"/>
+              </w:rPr>
+            </w:pPr>
+          </w:p>
+        </w:tc>
+      </w:tr>
+      <w:tr>
+        <w:trPr>
+          <w:jc w:val="center"/>
+        </w:trPr>
+        <w:tc>
+          <w:tcPr>
+            <w:tcW w:w="1457" w:type="dxa"/>
+          </w:tcPr>
+          <w:p>
+            <w:pPr>
+              <w:jc w:val="center"/>
+              <w:rPr>
+                <w:color w:val="000000"/>
+                <w:sz w:val="24"/>
+                <w:szCs w:val="24"/>
+                <w:highlight w:val="white"/>
+              </w:rPr>
+            </w:pPr>
+            <w:r>
+              <w:rPr>
+                <w:color w:val="000000"/>
+                <w:sz w:val="24"/>
+                <w:szCs w:val="24"/>
+                <w:highlight w:val="white"/>
+              </w:rPr>
+              <w:t>Bajo</w:t>
+            </w:r>
+          </w:p>
+        </w:tc>
+        <w:tc>
+          <w:tcPr>
+            <w:tcW w:w="2177" w:type="dxa"/>
+            <w:shd w:val="clear" w:color="auto" w:fill="FF0000"/>
+          </w:tcPr>
+          <w:p>
+            <w:pPr>
+              <w:jc w:val="both"/>
+              <w:rPr>
+                <w:color w:val="000000"/>
+                <w:sz w:val="24"/>
+                <w:szCs w:val="24"/>
+                <w:highlight w:val="white"/>
+              </w:rPr>
+            </w:pPr>
+          </w:p>
+        </w:tc>
+      </w:tr>
+      <w:tr>
+        <w:trPr>
+          <w:jc w:val="center"/>
+        </w:trPr>
+        <w:tc>
+          <w:tcPr>
+            <w:tcW w:w="1457" w:type="dxa"/>
+          </w:tcPr>
+          <w:p>
+            <w:pPr>
+              <w:jc w:val="center"/>
+              <w:rPr>
+                <w:color w:val="000000"/>
+                <w:sz w:val="24"/>
+                <w:szCs w:val="24"/>
+                <w:highlight w:val="white"/>
+              </w:rPr>
+            </w:pPr>
+            <w:r>
+              <w:rPr>
+                <w:color w:val="000000"/>
+                <w:sz w:val="24"/>
+                <w:szCs w:val="24"/>
+                <w:highlight w:val="white"/>
+              </w:rPr>
+              <w:t>No aplica</w:t>
+            </w:r>
+          </w:p>
+        </w:tc>
+        <w:tc>
+          <w:tcPr>
+            <w:tcW w:w="2177" w:type="dxa"/>
+            <w:shd w:val="clear" w:color="auto" w:fill="D9D9D9" w:themeFill="background1" w:themeFillShade="D9"/>
+          </w:tcPr>
+          <w:p>
+            <w:pPr>
+              <w:jc w:val="both"/>
+              <w:rPr>
+                <w:color w:val="000000"/>
+                <w:sz w:val="24"/>
+                <w:szCs w:val="24"/>
+                <w:highlight w:val="white"/>
+              </w:rPr>
+            </w:pPr>
+          </w:p>
+        </w:tc>
+      </w:tr>
+    </w:tbl>
+    <w:p>
+      <w:pPr>
         <w:ind w:left="1080"/>
         <w:jc w:val="both"/>
         <w:rPr>
@@ -3219,6 +3770,27 @@
           <w:highlight w:val="white"/>
         </w:rPr>
       </w:pPr>
+    </w:p>
+    <w:p>
+      <w:pPr>
+        <w:ind w:left="1080"/>
+        <w:jc w:val="both"/>
+        <w:rPr>
+          <w:color w:val="000000"/>
+          <w:sz w:val="24"/>
+          <w:szCs w:val="24"/>
+          <w:highlight w:val="white"/>
+        </w:rPr>
+      </w:pPr>
+      <w:r>
+        <w:rPr>
+          <w:color w:val="000000"/>
+          <w:sz w:val="24"/>
+          <w:szCs w:val="24"/>
+          <w:highlight w:val="white"/>
+        </w:rPr>
+        <w:t xml:space="preserve">Esta semaforización puede servir como guía al momento de generar una estrategia de mejora/tratamiento a las bases de datos, priorizando las dimensiones más deficientes. </w:t>
+      </w:r>
       <w:r>
         <w:rPr>
           <w:color w:val="000000"/>
@@ -3798,7 +4370,6 @@
                 <w:sz w:val="20"/>
                 <w:szCs w:val="20"/>
               </w:rPr>
-              <w:lastRenderedPageBreak/>
               <w:t>03</w:t>
             </w:r>
           </w:p>
@@ -4476,8 +5047,6 @@
           <w:highlight w:val="white"/>
         </w:rPr>
       </w:pPr>
-      <w:bookmarkStart w:id="0" w:name="_GoBack"/>
-      <w:bookmarkEnd w:id="0"/>
     </w:p>
     <w:p>
       <w:pPr>
@@ -4702,6 +5271,17 @@
         <w:ind w:left="720"/>
         <w:jc w:val="both"/>
         <w:rPr>
+          <w:bCs/>
+          <w:sz w:val="24"/>
+          <w:szCs w:val="24"/>
+        </w:rPr>
+      </w:pPr>
+    </w:p>
+    <w:p>
+      <w:pPr>
+        <w:ind w:left="720"/>
+        <w:jc w:val="both"/>
+        <w:rPr>
           <w:b/>
           <w:sz w:val="24"/>
           <w:szCs w:val="24"/>
@@ -4713,6 +5293,7 @@
           <w:sz w:val="24"/>
           <w:szCs w:val="24"/>
         </w:rPr>
+        <w:lastRenderedPageBreak/>
         <w:t>Dimensión de la bas</w:t>
       </w:r>
       <w:r>
@@ -4991,7 +5572,6 @@
           <w:sz w:val="24"/>
           <w:szCs w:val="24"/>
         </w:rPr>
-        <w:lastRenderedPageBreak/>
         <w:t>Variables de cantidad</w:t>
       </w:r>
     </w:p>
@@ -5060,7 +5640,23 @@
           <w:sz w:val="24"/>
           <w:szCs w:val="24"/>
         </w:rPr>
-        <w:t>Para el análisis de información fue necesario crear la variable región natural a partir de la variable provincia, la cual no presentó ningún problema.</w:t>
+        <w:t xml:space="preserve">Para el análisis </w:t>
+      </w:r>
+      <w:r>
+        <w:rPr>
+          <w:bCs/>
+          <w:sz w:val="24"/>
+          <w:szCs w:val="24"/>
+        </w:rPr>
+        <w:t xml:space="preserve">regional </w:t>
+      </w:r>
+      <w:r>
+        <w:rPr>
+          <w:bCs/>
+          <w:sz w:val="24"/>
+          <w:szCs w:val="24"/>
+        </w:rPr>
+        <w:t>de información fue necesario crear la variable región natural a partir de la variable provincia, la cual no presentó ningún problema.</w:t>
       </w:r>
     </w:p>
     <w:p>
@@ -5635,6 +6231,7 @@
           <w:sz w:val="24"/>
           <w:szCs w:val="24"/>
         </w:rPr>
+        <w:lastRenderedPageBreak/>
         <w:t>Identificador único</w:t>
       </w:r>
     </w:p>
@@ -5854,227 +6451,276 @@
           <w:sz w:val="24"/>
           <w:szCs w:val="24"/>
         </w:rPr>
+        <w:t>Las variables de localización presentes en la base de datos, Provincia y Cantón, están correctamente registradas lo cual muestra una estandarización en el registro de estos valores.</w:t>
+      </w:r>
+    </w:p>
+    <w:p>
+      <w:pPr>
+        <w:ind w:left="720"/>
+        <w:jc w:val="both"/>
+        <w:rPr>
+          <w:bCs/>
+          <w:sz w:val="24"/>
+          <w:szCs w:val="24"/>
+        </w:rPr>
+      </w:pPr>
+    </w:p>
+    <w:p>
+      <w:pPr>
+        <w:ind w:left="720"/>
+        <w:jc w:val="both"/>
+        <w:rPr>
+          <w:bCs/>
+          <w:sz w:val="24"/>
+          <w:szCs w:val="24"/>
+        </w:rPr>
+      </w:pPr>
+      <w:r>
+        <w:rPr>
+          <w:bCs/>
+          <w:sz w:val="24"/>
+          <w:szCs w:val="24"/>
+        </w:rPr>
+        <w:t>De igual manera las variables</w:t>
+      </w:r>
+      <w:r>
+        <w:rPr>
+          <w:bCs/>
+          <w:sz w:val="24"/>
+          <w:szCs w:val="24"/>
+        </w:rPr>
+        <w:t xml:space="preserve"> </w:t>
+      </w:r>
+      <w:r>
+        <w:rPr>
+          <w:bCs/>
+          <w:sz w:val="24"/>
+          <w:szCs w:val="24"/>
+        </w:rPr>
+        <w:t>de instancia y estado de las causas presentan categorías únicas y sin errores al momento de registrar sus valores.</w:t>
+      </w:r>
+    </w:p>
+    <w:p>
+      <w:pPr>
+        <w:ind w:left="720"/>
+        <w:jc w:val="both"/>
+        <w:rPr>
+          <w:bCs/>
+          <w:sz w:val="24"/>
+          <w:szCs w:val="24"/>
+        </w:rPr>
+      </w:pPr>
+    </w:p>
+    <w:p>
+      <w:pPr>
+        <w:ind w:left="720"/>
+        <w:jc w:val="both"/>
+        <w:rPr>
+          <w:bCs/>
+          <w:sz w:val="24"/>
+          <w:szCs w:val="24"/>
+        </w:rPr>
+      </w:pPr>
+      <w:r>
+        <w:rPr>
+          <w:bCs/>
+          <w:sz w:val="24"/>
+          <w:szCs w:val="24"/>
+        </w:rPr>
+        <w:t>La variable que hace referencia al delito o la acción del registro de la causa presenta valores similares, todos inician con “247 DELITOS CONTRA LA FLORA Y FAUNA SILVESTRES” que hace referencia al Artículo 247 del Código Orgánico Integral Penal (COIP) de Ecuador</w:t>
+      </w:r>
+      <w:r>
+        <w:rPr>
+          <w:bCs/>
+          <w:sz w:val="24"/>
+          <w:szCs w:val="24"/>
+        </w:rPr>
+        <w:t>, el cual</w:t>
+      </w:r>
+      <w:r>
+        <w:rPr>
+          <w:bCs/>
+          <w:sz w:val="24"/>
+          <w:szCs w:val="24"/>
+        </w:rPr>
+        <w:t xml:space="preserve"> sanciona los delitos contra la flora y fauna silvestres</w:t>
+      </w:r>
+      <w:r>
+        <w:rPr>
+          <w:bCs/>
+          <w:sz w:val="24"/>
+          <w:szCs w:val="24"/>
+        </w:rPr>
+        <w:t>, sin diferenciar si el delito fue en contra de flora o fauna</w:t>
+      </w:r>
+      <w:r>
+        <w:rPr>
+          <w:bCs/>
+          <w:sz w:val="24"/>
+          <w:szCs w:val="24"/>
+        </w:rPr>
+        <w:t>. Los valores registrados en esta variable se diferencian por el inciso o el numeral al que hace referencia la causa ingresada.</w:t>
+      </w:r>
+    </w:p>
+    <w:p>
+      <w:pPr>
+        <w:ind w:left="720"/>
+        <w:jc w:val="both"/>
+        <w:rPr>
+          <w:bCs/>
+          <w:sz w:val="24"/>
+          <w:szCs w:val="24"/>
+        </w:rPr>
+      </w:pPr>
+    </w:p>
+    <w:p>
+      <w:pPr>
+        <w:ind w:left="720"/>
+        <w:jc w:val="both"/>
+        <w:rPr>
+          <w:b/>
+          <w:sz w:val="24"/>
+          <w:szCs w:val="24"/>
+        </w:rPr>
+      </w:pPr>
+      <w:r>
+        <w:rPr>
+          <w:b/>
+          <w:sz w:val="24"/>
+          <w:szCs w:val="24"/>
+        </w:rPr>
+        <w:t>Variables de cantidad</w:t>
+      </w:r>
+    </w:p>
+    <w:p>
+      <w:pPr>
+        <w:ind w:left="720"/>
+        <w:jc w:val="both"/>
+        <w:rPr>
+          <w:bCs/>
+          <w:sz w:val="24"/>
+          <w:szCs w:val="24"/>
+        </w:rPr>
+      </w:pPr>
+      <w:r>
+        <w:rPr>
+          <w:bCs/>
+          <w:sz w:val="24"/>
+          <w:szCs w:val="24"/>
+        </w:rPr>
+        <w:t>No aplica.</w:t>
+      </w:r>
+    </w:p>
+    <w:p>
+      <w:pPr>
+        <w:ind w:left="720"/>
+        <w:jc w:val="both"/>
+        <w:rPr>
+          <w:bCs/>
+          <w:sz w:val="24"/>
+          <w:szCs w:val="24"/>
+        </w:rPr>
+      </w:pPr>
+    </w:p>
+    <w:p>
+      <w:pPr>
+        <w:ind w:left="720"/>
+        <w:jc w:val="both"/>
+        <w:rPr>
+          <w:b/>
+          <w:sz w:val="24"/>
+          <w:szCs w:val="24"/>
+        </w:rPr>
+      </w:pPr>
+      <w:r>
+        <w:rPr>
+          <w:b/>
+          <w:sz w:val="24"/>
+          <w:szCs w:val="24"/>
+        </w:rPr>
+        <w:t>Otras variables</w:t>
+      </w:r>
+    </w:p>
+    <w:p>
+      <w:pPr>
+        <w:ind w:left="720"/>
+        <w:jc w:val="both"/>
+        <w:rPr>
+          <w:bCs/>
+          <w:sz w:val="24"/>
+          <w:szCs w:val="24"/>
+        </w:rPr>
+      </w:pPr>
+      <w:r>
+        <w:rPr>
+          <w:bCs/>
+          <w:sz w:val="24"/>
+          <w:szCs w:val="24"/>
+        </w:rPr>
+        <w:t>No aplica.</w:t>
+      </w:r>
+    </w:p>
+    <w:p>
+      <w:pPr>
+        <w:ind w:left="720"/>
+        <w:jc w:val="both"/>
+        <w:rPr>
+          <w:bCs/>
+          <w:sz w:val="24"/>
+          <w:szCs w:val="24"/>
+        </w:rPr>
+      </w:pPr>
+    </w:p>
+    <w:p>
+      <w:pPr>
+        <w:ind w:left="720"/>
+        <w:jc w:val="both"/>
+        <w:rPr>
+          <w:bCs/>
+          <w:sz w:val="24"/>
+          <w:szCs w:val="24"/>
+        </w:rPr>
+      </w:pPr>
+    </w:p>
+    <w:p>
+      <w:pPr>
+        <w:ind w:left="720"/>
+        <w:jc w:val="both"/>
+        <w:rPr>
+          <w:bCs/>
+          <w:sz w:val="24"/>
+          <w:szCs w:val="24"/>
+        </w:rPr>
+      </w:pPr>
+    </w:p>
+    <w:p>
+      <w:pPr>
+        <w:ind w:left="720"/>
+        <w:jc w:val="both"/>
+        <w:rPr>
+          <w:bCs/>
+          <w:sz w:val="24"/>
+          <w:szCs w:val="24"/>
+        </w:rPr>
+      </w:pPr>
+    </w:p>
+    <w:p>
+      <w:pPr>
+        <w:ind w:left="720"/>
+        <w:jc w:val="both"/>
+        <w:rPr>
+          <w:b/>
+          <w:sz w:val="24"/>
+          <w:szCs w:val="24"/>
+        </w:rPr>
+      </w:pPr>
+      <w:r>
+        <w:rPr>
+          <w:b/>
+          <w:sz w:val="24"/>
+          <w:szCs w:val="24"/>
+        </w:rPr>
         <w:lastRenderedPageBreak/>
-        <w:t>Las variables de localización presentes en la base de datos, Provincia y Cantón, están correctamente registradas lo cual muestra una estandarización en el registro de estos valores.</w:t>
-      </w:r>
-    </w:p>
-    <w:p>
-      <w:pPr>
-        <w:ind w:left="720"/>
-        <w:jc w:val="both"/>
-        <w:rPr>
-          <w:bCs/>
-          <w:sz w:val="24"/>
-          <w:szCs w:val="24"/>
-        </w:rPr>
-      </w:pPr>
-    </w:p>
-    <w:p>
-      <w:pPr>
-        <w:ind w:left="720"/>
-        <w:jc w:val="both"/>
-        <w:rPr>
-          <w:bCs/>
-          <w:sz w:val="24"/>
-          <w:szCs w:val="24"/>
-        </w:rPr>
-      </w:pPr>
-      <w:r>
-        <w:rPr>
-          <w:bCs/>
-          <w:sz w:val="24"/>
-          <w:szCs w:val="24"/>
-        </w:rPr>
-        <w:t>De igual manera las variables</w:t>
-      </w:r>
-      <w:r>
-        <w:rPr>
-          <w:bCs/>
-          <w:sz w:val="24"/>
-          <w:szCs w:val="24"/>
-        </w:rPr>
-        <w:t xml:space="preserve"> </w:t>
-      </w:r>
-      <w:r>
-        <w:rPr>
-          <w:bCs/>
-          <w:sz w:val="24"/>
-          <w:szCs w:val="24"/>
-        </w:rPr>
-        <w:t>de instancia y estado de las causas presentan categorías únicas y sin errores al momento de registrar sus valores.</w:t>
-      </w:r>
-    </w:p>
-    <w:p>
-      <w:pPr>
-        <w:ind w:left="720"/>
-        <w:jc w:val="both"/>
-        <w:rPr>
-          <w:bCs/>
-          <w:sz w:val="24"/>
-          <w:szCs w:val="24"/>
-        </w:rPr>
-      </w:pPr>
-    </w:p>
-    <w:p>
-      <w:pPr>
-        <w:ind w:left="720"/>
-        <w:jc w:val="both"/>
-        <w:rPr>
-          <w:bCs/>
-          <w:sz w:val="24"/>
-          <w:szCs w:val="24"/>
-        </w:rPr>
-      </w:pPr>
-      <w:r>
-        <w:rPr>
-          <w:bCs/>
-          <w:sz w:val="24"/>
-          <w:szCs w:val="24"/>
-        </w:rPr>
-        <w:t>La variable que hace referencia al delito o la acción del registro de la causa presenta valores similares, todos inician con “247 DELITOS CONTRA LA FLORA Y FAUNA SILVESTRES” que hace referencia al Artículo 247 del Código Orgánico Integral Penal (COIP) de Ecuador</w:t>
-      </w:r>
-      <w:r>
-        <w:rPr>
-          <w:bCs/>
-          <w:sz w:val="24"/>
-          <w:szCs w:val="24"/>
-        </w:rPr>
-        <w:t>, el cual</w:t>
-      </w:r>
-      <w:r>
-        <w:rPr>
-          <w:bCs/>
-          <w:sz w:val="24"/>
-          <w:szCs w:val="24"/>
-        </w:rPr>
-        <w:t xml:space="preserve"> sanciona los delitos contra la flora y fauna silvestres. Los valores registrados en esta variable se diferencian por el inciso o el numeral al que hace referencia la causa ingresada.</w:t>
-      </w:r>
-    </w:p>
-    <w:p>
-      <w:pPr>
-        <w:ind w:left="720"/>
-        <w:jc w:val="both"/>
-        <w:rPr>
-          <w:bCs/>
-          <w:sz w:val="24"/>
-          <w:szCs w:val="24"/>
-        </w:rPr>
-      </w:pPr>
-    </w:p>
-    <w:p>
-      <w:pPr>
-        <w:ind w:left="720"/>
-        <w:jc w:val="both"/>
-        <w:rPr>
-          <w:b/>
-          <w:sz w:val="24"/>
-          <w:szCs w:val="24"/>
-        </w:rPr>
-      </w:pPr>
-      <w:r>
-        <w:rPr>
-          <w:b/>
-          <w:sz w:val="24"/>
-          <w:szCs w:val="24"/>
-        </w:rPr>
-        <w:t>Variables de cantidad</w:t>
-      </w:r>
-    </w:p>
-    <w:p>
-      <w:pPr>
-        <w:ind w:left="720"/>
-        <w:jc w:val="both"/>
-        <w:rPr>
-          <w:bCs/>
-          <w:sz w:val="24"/>
-          <w:szCs w:val="24"/>
-        </w:rPr>
-      </w:pPr>
-      <w:r>
-        <w:rPr>
-          <w:bCs/>
-          <w:sz w:val="24"/>
-          <w:szCs w:val="24"/>
-        </w:rPr>
-        <w:t>No aplica.</w:t>
-      </w:r>
-    </w:p>
-    <w:p>
-      <w:pPr>
-        <w:ind w:left="720"/>
-        <w:jc w:val="both"/>
-        <w:rPr>
-          <w:bCs/>
-          <w:sz w:val="24"/>
-          <w:szCs w:val="24"/>
-        </w:rPr>
-      </w:pPr>
-    </w:p>
-    <w:p>
-      <w:pPr>
-        <w:ind w:left="720"/>
-        <w:jc w:val="both"/>
-        <w:rPr>
-          <w:b/>
-          <w:sz w:val="24"/>
-          <w:szCs w:val="24"/>
-        </w:rPr>
-      </w:pPr>
-      <w:r>
-        <w:rPr>
-          <w:b/>
-          <w:sz w:val="24"/>
-          <w:szCs w:val="24"/>
-        </w:rPr>
-        <w:t>Otras variables</w:t>
-      </w:r>
-    </w:p>
-    <w:p>
-      <w:pPr>
-        <w:ind w:left="720"/>
-        <w:jc w:val="both"/>
-        <w:rPr>
-          <w:bCs/>
-          <w:sz w:val="24"/>
-          <w:szCs w:val="24"/>
-        </w:rPr>
-      </w:pPr>
-      <w:r>
-        <w:rPr>
-          <w:bCs/>
-          <w:sz w:val="24"/>
-          <w:szCs w:val="24"/>
-        </w:rPr>
-        <w:t>No aplica.</w:t>
-      </w:r>
-    </w:p>
-    <w:p>
-      <w:pPr>
-        <w:ind w:left="720"/>
-        <w:jc w:val="both"/>
-        <w:rPr>
-          <w:bCs/>
-          <w:sz w:val="24"/>
-          <w:szCs w:val="24"/>
-        </w:rPr>
-      </w:pPr>
-    </w:p>
-    <w:p>
-      <w:pPr>
-        <w:ind w:left="720"/>
-        <w:jc w:val="both"/>
-        <w:rPr>
-          <w:b/>
-          <w:sz w:val="24"/>
-          <w:szCs w:val="24"/>
-        </w:rPr>
-      </w:pPr>
-      <w:r>
-        <w:rPr>
-          <w:b/>
-          <w:sz w:val="24"/>
-          <w:szCs w:val="24"/>
-        </w:rPr>
         <w:t>Resumen y consideraciones finales</w:t>
       </w:r>
     </w:p>
@@ -6570,16 +7216,292 @@
           <w:sz w:val="24"/>
           <w:szCs w:val="24"/>
         </w:rPr>
-        <w:t xml:space="preserve"> observaciones, se procedió a un proceso de depuración e </w:t>
-      </w:r>
-      <w:r>
-        <w:rPr>
-          <w:bCs/>
+        <w:t xml:space="preserve"> observaciones, se procedió a un proceso de depuración e integración de las bases de datos teniendo como resultado dos archivos, uno para los eventos que hacen referencia a Rescates y un segundo archivo que contiene la información de retenciones. </w:t>
+      </w:r>
+    </w:p>
+    <w:p>
+      <w:pPr>
+        <w:ind w:left="720"/>
+        <w:jc w:val="both"/>
+        <w:rPr>
+          <w:bCs/>
+          <w:sz w:val="24"/>
+          <w:szCs w:val="24"/>
+        </w:rPr>
+      </w:pPr>
+    </w:p>
+    <w:p>
+      <w:pPr>
+        <w:ind w:left="720"/>
+        <w:jc w:val="both"/>
+        <w:rPr>
+          <w:b/>
+          <w:sz w:val="24"/>
+          <w:szCs w:val="24"/>
+        </w:rPr>
+      </w:pPr>
+      <w:r>
+        <w:rPr>
+          <w:b/>
+          <w:sz w:val="24"/>
+          <w:szCs w:val="24"/>
+        </w:rPr>
+        <w:t>Identificador único</w:t>
+      </w:r>
+    </w:p>
+    <w:p>
+      <w:pPr>
+        <w:ind w:left="720"/>
+        <w:jc w:val="both"/>
+        <w:rPr>
+          <w:bCs/>
+          <w:sz w:val="24"/>
+          <w:szCs w:val="24"/>
+        </w:rPr>
+      </w:pPr>
+      <w:r>
+        <w:rPr>
+          <w:bCs/>
+          <w:sz w:val="24"/>
+          <w:szCs w:val="24"/>
+        </w:rPr>
+        <w:t>En las bases de datos de MAATE existe la variable de código de acta que hace referencia a cada evento de retención o rescate dependiendo del caso, la misma no se encuentra estandarizada ya que su codificación depende de la coordinación zonal que realiza el operativo, además, existen casos perdidos para algunos registros.</w:t>
+      </w:r>
+    </w:p>
+    <w:p>
+      <w:pPr>
+        <w:ind w:left="720"/>
+        <w:jc w:val="both"/>
+        <w:rPr>
+          <w:bCs/>
+          <w:sz w:val="24"/>
+          <w:szCs w:val="24"/>
+        </w:rPr>
+      </w:pPr>
+    </w:p>
+    <w:p>
+      <w:pPr>
+        <w:ind w:left="720"/>
+        <w:jc w:val="both"/>
+        <w:rPr>
+          <w:b/>
+          <w:sz w:val="24"/>
+          <w:szCs w:val="24"/>
+        </w:rPr>
+      </w:pPr>
+      <w:r>
+        <w:rPr>
+          <w:b/>
+          <w:sz w:val="24"/>
+          <w:szCs w:val="24"/>
+        </w:rPr>
+        <w:t>Dimensión de la base</w:t>
+      </w:r>
+    </w:p>
+    <w:p>
+      <w:pPr>
+        <w:ind w:left="720"/>
+        <w:jc w:val="both"/>
+        <w:rPr>
+          <w:bCs/>
+          <w:sz w:val="24"/>
+          <w:szCs w:val="24"/>
+        </w:rPr>
+      </w:pPr>
+      <w:r>
+        <w:rPr>
+          <w:bCs/>
+          <w:sz w:val="24"/>
+          <w:szCs w:val="24"/>
+        </w:rPr>
+        <w:t xml:space="preserve">Las bases de datos presentan códigos de acta repetidos, lo que implica que la dimensión de la base de datos no es a nivel de evento. En algunos casos, se utiliza el registro para registrar a más de un espécimen, por lo que los registros no hacen referencia a espécimen. No hay claridad en cuanto a la dimensión de las bases de datos. </w:t>
+      </w:r>
+    </w:p>
+    <w:p>
+      <w:pPr>
+        <w:ind w:left="720"/>
+        <w:jc w:val="both"/>
+        <w:rPr>
+          <w:bCs/>
+          <w:sz w:val="24"/>
+          <w:szCs w:val="24"/>
+        </w:rPr>
+      </w:pPr>
+    </w:p>
+    <w:p>
+      <w:pPr>
+        <w:ind w:left="720"/>
+        <w:jc w:val="both"/>
+        <w:rPr>
+          <w:bCs/>
+          <w:sz w:val="24"/>
+          <w:szCs w:val="24"/>
+        </w:rPr>
+      </w:pPr>
+    </w:p>
+    <w:p>
+      <w:pPr>
+        <w:ind w:left="720"/>
+        <w:jc w:val="both"/>
+        <w:rPr>
+          <w:bCs/>
+          <w:sz w:val="24"/>
+          <w:szCs w:val="24"/>
+        </w:rPr>
+      </w:pPr>
+    </w:p>
+    <w:p>
+      <w:pPr>
+        <w:ind w:left="720"/>
+        <w:jc w:val="both"/>
+        <w:rPr>
+          <w:b/>
+          <w:sz w:val="24"/>
+          <w:szCs w:val="24"/>
+        </w:rPr>
+      </w:pPr>
+      <w:r>
+        <w:rPr>
+          <w:b/>
           <w:sz w:val="24"/>
           <w:szCs w:val="24"/>
         </w:rPr>
         <w:lastRenderedPageBreak/>
-        <w:t xml:space="preserve">integración de las bases de datos teniendo como resultado dos archivos, uno para los eventos que hacen referencia a Rescates y un segundo archivo que contiene la información de retenciones. </w:t>
+        <w:t>Variables de descripción</w:t>
+      </w:r>
+    </w:p>
+    <w:p>
+      <w:pPr>
+        <w:ind w:left="720"/>
+        <w:jc w:val="both"/>
+        <w:rPr>
+          <w:bCs/>
+          <w:sz w:val="24"/>
+          <w:szCs w:val="24"/>
+        </w:rPr>
+      </w:pPr>
+      <w:r>
+        <w:rPr>
+          <w:bCs/>
+          <w:sz w:val="24"/>
+          <w:szCs w:val="24"/>
+        </w:rPr>
+        <w:t>Tras realizar una revisión más profunda de la base de datos</w:t>
+      </w:r>
+      <w:r>
+        <w:rPr>
+          <w:bCs/>
+          <w:sz w:val="24"/>
+          <w:szCs w:val="24"/>
+        </w:rPr>
+        <w:t>,</w:t>
+      </w:r>
+      <w:r>
+        <w:rPr>
+          <w:bCs/>
+          <w:sz w:val="24"/>
+          <w:szCs w:val="24"/>
+        </w:rPr>
+        <w:t xml:space="preserve"> se notó que existían errores de digitación en las variables categóricas, una vez más, el MAATE realizó un ejercicio de reclasificación </w:t>
+      </w:r>
+      <w:r>
+        <w:rPr>
+          <w:bCs/>
+          <w:sz w:val="24"/>
+          <w:szCs w:val="24"/>
+        </w:rPr>
+        <w:t xml:space="preserve">de las categorías de </w:t>
+      </w:r>
+      <w:r>
+        <w:rPr>
+          <w:bCs/>
+          <w:sz w:val="24"/>
+          <w:szCs w:val="24"/>
+        </w:rPr>
+        <w:t xml:space="preserve">las variables </w:t>
+      </w:r>
+      <w:r>
+        <w:rPr>
+          <w:bCs/>
+          <w:sz w:val="24"/>
+          <w:szCs w:val="24"/>
+        </w:rPr>
+        <w:t>que presentaban estas novedades</w:t>
+      </w:r>
+      <w:r>
+        <w:rPr>
+          <w:bCs/>
+          <w:sz w:val="24"/>
+          <w:szCs w:val="24"/>
+        </w:rPr>
+        <w:t>, logrando</w:t>
+      </w:r>
+      <w:r>
+        <w:rPr>
+          <w:bCs/>
+          <w:sz w:val="24"/>
+          <w:szCs w:val="24"/>
+        </w:rPr>
+        <w:t xml:space="preserve"> así </w:t>
+      </w:r>
+      <w:r>
+        <w:rPr>
+          <w:bCs/>
+          <w:sz w:val="24"/>
+          <w:szCs w:val="24"/>
+        </w:rPr>
+        <w:t>categorías estandarizadas en el reino, género o nombre científico sin que esto necesariamente implique una correcta clasificación</w:t>
+      </w:r>
+      <w:r>
+        <w:rPr>
+          <w:bCs/>
+          <w:sz w:val="24"/>
+          <w:szCs w:val="24"/>
+        </w:rPr>
+        <w:t>.</w:t>
+      </w:r>
+    </w:p>
+    <w:p>
+      <w:pPr>
+        <w:ind w:left="720"/>
+        <w:jc w:val="both"/>
+        <w:rPr>
+          <w:bCs/>
+          <w:sz w:val="24"/>
+          <w:szCs w:val="24"/>
+        </w:rPr>
+      </w:pPr>
+      <w:r>
+        <w:rPr>
+          <w:bCs/>
+          <w:sz w:val="24"/>
+          <w:szCs w:val="24"/>
+        </w:rPr>
+        <w:t>Sin embargo, las categorías de la variable “elementos constitutivos” no contaba con una clasificación clara y precisa, dificultando su tratamiento y análisis.</w:t>
+      </w:r>
+      <w:r>
+        <w:rPr>
+          <w:bCs/>
+          <w:sz w:val="24"/>
+          <w:szCs w:val="24"/>
+        </w:rPr>
+        <w:t xml:space="preserve"> </w:t>
+      </w:r>
+      <w:r>
+        <w:rPr>
+          <w:bCs/>
+          <w:sz w:val="24"/>
+          <w:szCs w:val="24"/>
+        </w:rPr>
+        <w:t>Para tal fin es necesar</w:t>
+      </w:r>
+      <w:r>
+        <w:rPr>
+          <w:bCs/>
+          <w:sz w:val="24"/>
+          <w:szCs w:val="24"/>
+        </w:rPr>
+        <w:t xml:space="preserve">io comparar este ejercicio con el resultado de ingresar la información en el SIB. </w:t>
       </w:r>
     </w:p>
     <w:p>
@@ -6609,26 +7531,26 @@
           <w:sz w:val="24"/>
           <w:szCs w:val="24"/>
         </w:rPr>
-        <w:t>Identificador único</w:t>
-      </w:r>
-    </w:p>
-    <w:p>
-      <w:pPr>
-        <w:ind w:left="720"/>
-        <w:jc w:val="both"/>
-        <w:rPr>
-          <w:bCs/>
-          <w:sz w:val="24"/>
-          <w:szCs w:val="24"/>
-        </w:rPr>
-      </w:pPr>
-      <w:r>
-        <w:rPr>
-          <w:bCs/>
-          <w:sz w:val="24"/>
-          <w:szCs w:val="24"/>
-        </w:rPr>
-        <w:t>En las bases de datos de MAATE existe la variable de código de acta que hace referencia a cada evento de retención o rescate dependiendo del caso, la misma no se encuentra estandarizada ya que su codificación depende de la coordinación zonal que realiza el operativo, además, existen casos perdidos para algunos registros.</w:t>
+        <w:t>Variables de cantidad</w:t>
+      </w:r>
+    </w:p>
+    <w:p>
+      <w:pPr>
+        <w:ind w:left="720"/>
+        <w:jc w:val="both"/>
+        <w:rPr>
+          <w:bCs/>
+          <w:sz w:val="24"/>
+          <w:szCs w:val="24"/>
+        </w:rPr>
+      </w:pPr>
+      <w:r>
+        <w:rPr>
+          <w:bCs/>
+          <w:sz w:val="24"/>
+          <w:szCs w:val="24"/>
+        </w:rPr>
+        <w:t>Al no tener clara la dimensión de las bases de datos, el tratamiento de la cantidad puede resultar ambiguo, existen variables para registrar el número de individuos o la cantidad dada por el número de elementos o la masa de los mismos.</w:t>
       </w:r>
     </w:p>
     <w:p>
@@ -6658,75 +7580,128 @@
           <w:sz w:val="24"/>
           <w:szCs w:val="24"/>
         </w:rPr>
-        <w:t>Dimensión de la base</w:t>
-      </w:r>
-    </w:p>
-    <w:p>
-      <w:pPr>
-        <w:ind w:left="720"/>
-        <w:jc w:val="both"/>
-        <w:rPr>
-          <w:bCs/>
-          <w:sz w:val="24"/>
-          <w:szCs w:val="24"/>
-        </w:rPr>
-      </w:pPr>
-      <w:r>
-        <w:rPr>
-          <w:bCs/>
-          <w:sz w:val="24"/>
-          <w:szCs w:val="24"/>
-        </w:rPr>
-        <w:t xml:space="preserve">Las bases de datos presentan códigos de acta repetidos, lo que implica que la dimensión de la base de datos no es a nivel de evento. En algunos casos, se utiliza el registro para registrar a más de un espécimen, por lo que los registros no hacen referencia a espécimen. No hay claridad en cuanto a la dimensión de las bases de datos. </w:t>
-      </w:r>
-    </w:p>
-    <w:p>
-      <w:pPr>
-        <w:ind w:left="720"/>
-        <w:jc w:val="both"/>
-        <w:rPr>
-          <w:bCs/>
-          <w:sz w:val="24"/>
-          <w:szCs w:val="24"/>
-        </w:rPr>
-      </w:pPr>
-    </w:p>
-    <w:p>
-      <w:pPr>
-        <w:ind w:left="720"/>
-        <w:jc w:val="both"/>
-        <w:rPr>
-          <w:b/>
-          <w:sz w:val="24"/>
-          <w:szCs w:val="24"/>
-        </w:rPr>
-      </w:pPr>
-      <w:r>
-        <w:rPr>
-          <w:b/>
-          <w:sz w:val="24"/>
-          <w:szCs w:val="24"/>
-        </w:rPr>
-        <w:t>Variables de descripción</w:t>
-      </w:r>
-    </w:p>
-    <w:p>
-      <w:pPr>
-        <w:ind w:left="720"/>
-        <w:jc w:val="both"/>
-        <w:rPr>
-          <w:bCs/>
-          <w:sz w:val="24"/>
-          <w:szCs w:val="24"/>
-        </w:rPr>
-      </w:pPr>
-      <w:r>
-        <w:rPr>
-          <w:bCs/>
-          <w:sz w:val="24"/>
-          <w:szCs w:val="24"/>
-        </w:rPr>
-        <w:t>Tras realizar una revisión más profunda de la base de datos</w:t>
+        <w:t>Otras variables</w:t>
+      </w:r>
+    </w:p>
+    <w:p>
+      <w:pPr>
+        <w:ind w:left="720"/>
+        <w:jc w:val="both"/>
+        <w:rPr>
+          <w:bCs/>
+          <w:sz w:val="24"/>
+          <w:szCs w:val="24"/>
+        </w:rPr>
+      </w:pPr>
+      <w:r>
+        <w:rPr>
+          <w:bCs/>
+          <w:sz w:val="24"/>
+          <w:szCs w:val="24"/>
+        </w:rPr>
+        <w:t xml:space="preserve">Para determinar el año en el que sucedió el evento se utilizó la </w:t>
+      </w:r>
+      <w:r>
+        <w:rPr>
+          <w:bCs/>
+          <w:sz w:val="24"/>
+          <w:szCs w:val="24"/>
+        </w:rPr>
+        <w:t>variable “</w:t>
+      </w:r>
+      <w:r>
+        <w:rPr>
+          <w:bCs/>
+          <w:sz w:val="24"/>
+          <w:szCs w:val="24"/>
+        </w:rPr>
+        <w:t>fecha de registro</w:t>
+      </w:r>
+      <w:r>
+        <w:rPr>
+          <w:bCs/>
+          <w:sz w:val="24"/>
+          <w:szCs w:val="24"/>
+        </w:rPr>
+        <w:t>”, la cual, junto a la variable “</w:t>
+      </w:r>
+      <w:r>
+        <w:rPr>
+          <w:bCs/>
+          <w:sz w:val="24"/>
+          <w:szCs w:val="24"/>
+        </w:rPr>
+        <w:t>hora de registro</w:t>
+      </w:r>
+      <w:r>
+        <w:rPr>
+          <w:bCs/>
+          <w:sz w:val="24"/>
+          <w:szCs w:val="24"/>
+        </w:rPr>
+        <w:t>”</w:t>
+      </w:r>
+      <w:r>
+        <w:rPr>
+          <w:bCs/>
+          <w:sz w:val="24"/>
+          <w:szCs w:val="24"/>
+        </w:rPr>
+        <w:t xml:space="preserve">, se </w:t>
+      </w:r>
+      <w:r>
+        <w:rPr>
+          <w:bCs/>
+          <w:sz w:val="24"/>
+          <w:szCs w:val="24"/>
+        </w:rPr>
+        <w:t>registraron en diferentes formatos</w:t>
+      </w:r>
+      <w:r>
+        <w:rPr>
+          <w:bCs/>
+          <w:sz w:val="24"/>
+          <w:szCs w:val="24"/>
+        </w:rPr>
+        <w:t xml:space="preserve">, generando inconsistencias en la integración. Sin embargo, </w:t>
+      </w:r>
+      <w:r>
+        <w:rPr>
+          <w:bCs/>
+          <w:sz w:val="24"/>
+          <w:szCs w:val="24"/>
+        </w:rPr>
+        <w:t xml:space="preserve">las mismas pudieron ser tratadas para los diferentes casos presentes en la base de datos. </w:t>
+      </w:r>
+    </w:p>
+    <w:p>
+      <w:pPr>
+        <w:ind w:left="720"/>
+        <w:jc w:val="both"/>
+        <w:rPr>
+          <w:bCs/>
+          <w:sz w:val="24"/>
+          <w:szCs w:val="24"/>
+        </w:rPr>
+      </w:pPr>
+    </w:p>
+    <w:p>
+      <w:pPr>
+        <w:ind w:left="720"/>
+        <w:jc w:val="both"/>
+        <w:rPr>
+          <w:bCs/>
+          <w:sz w:val="24"/>
+          <w:szCs w:val="24"/>
+        </w:rPr>
+      </w:pPr>
+      <w:r>
+        <w:rPr>
+          <w:bCs/>
+          <w:sz w:val="24"/>
+          <w:szCs w:val="24"/>
+        </w:rPr>
+        <w:t>En cuanto a las variables de longitud y latitud</w:t>
       </w:r>
       <w:r>
         <w:rPr>
@@ -6742,239 +7717,23 @@
           <w:sz w:val="24"/>
           <w:szCs w:val="24"/>
         </w:rPr>
-        <w:t xml:space="preserve"> se notó que existían errores de digitación en las variables categóricas, una vez más, el MAATE realizó un ejercicio de reclasificación en las variables </w:t>
-      </w:r>
-      <w:r>
-        <w:rPr>
-          <w:bCs/>
-          <w:sz w:val="24"/>
-          <w:szCs w:val="24"/>
-        </w:rPr>
-        <w:t>que presentaban estas novedades</w:t>
-      </w:r>
-      <w:r>
-        <w:rPr>
-          <w:bCs/>
-          <w:sz w:val="24"/>
-          <w:szCs w:val="24"/>
-        </w:rPr>
-        <w:t>.</w:t>
-      </w:r>
-      <w:r>
-        <w:rPr>
-          <w:bCs/>
-          <w:sz w:val="24"/>
-          <w:szCs w:val="24"/>
-        </w:rPr>
-        <w:t xml:space="preserve"> </w:t>
-      </w:r>
-      <w:r>
-        <w:rPr>
-          <w:bCs/>
-          <w:sz w:val="24"/>
-          <w:szCs w:val="24"/>
-        </w:rPr>
-        <w:t xml:space="preserve">Teniendo así, una correcta clasificación de los especímenes según su reino, género o nombre científico. </w:t>
-      </w:r>
-    </w:p>
-    <w:p>
-      <w:pPr>
-        <w:ind w:left="720"/>
-        <w:jc w:val="both"/>
-        <w:rPr>
-          <w:bCs/>
-          <w:sz w:val="24"/>
-          <w:szCs w:val="24"/>
-        </w:rPr>
-      </w:pPr>
-    </w:p>
-    <w:p>
-      <w:pPr>
-        <w:ind w:left="720"/>
-        <w:jc w:val="both"/>
-        <w:rPr>
-          <w:b/>
-          <w:sz w:val="24"/>
-          <w:szCs w:val="24"/>
-        </w:rPr>
-      </w:pPr>
-      <w:r>
-        <w:rPr>
-          <w:b/>
-          <w:sz w:val="24"/>
-          <w:szCs w:val="24"/>
-        </w:rPr>
-        <w:t>Variables de cantidad</w:t>
-      </w:r>
-    </w:p>
-    <w:p>
-      <w:pPr>
-        <w:ind w:left="720"/>
-        <w:jc w:val="both"/>
-        <w:rPr>
-          <w:bCs/>
-          <w:sz w:val="24"/>
-          <w:szCs w:val="24"/>
-        </w:rPr>
-      </w:pPr>
-      <w:r>
-        <w:rPr>
-          <w:bCs/>
-          <w:sz w:val="24"/>
-          <w:szCs w:val="24"/>
-        </w:rPr>
-        <w:t>Al no tener clara la dimensión de las bases de datos, el tratamiento de la cantidad puede resultar ambiguo, existen variables para registrar el número de individuos o la cantidad dada por el número de elementos o la masa de los mismos.</w:t>
-      </w:r>
-    </w:p>
-    <w:p>
-      <w:pPr>
-        <w:ind w:left="720"/>
-        <w:jc w:val="both"/>
-        <w:rPr>
-          <w:bCs/>
-          <w:sz w:val="24"/>
-          <w:szCs w:val="24"/>
-        </w:rPr>
-      </w:pPr>
-    </w:p>
-    <w:p>
-      <w:pPr>
-        <w:ind w:left="720"/>
-        <w:jc w:val="both"/>
-        <w:rPr>
-          <w:b/>
-          <w:sz w:val="24"/>
-          <w:szCs w:val="24"/>
-        </w:rPr>
-      </w:pPr>
-      <w:r>
-        <w:rPr>
-          <w:b/>
-          <w:sz w:val="24"/>
-          <w:szCs w:val="24"/>
-        </w:rPr>
-        <w:t>Otras variables</w:t>
-      </w:r>
-    </w:p>
-    <w:p>
-      <w:pPr>
-        <w:ind w:left="720"/>
-        <w:jc w:val="both"/>
-        <w:rPr>
-          <w:bCs/>
-          <w:sz w:val="24"/>
-          <w:szCs w:val="24"/>
-        </w:rPr>
-      </w:pPr>
-      <w:r>
-        <w:rPr>
-          <w:bCs/>
-          <w:sz w:val="24"/>
-          <w:szCs w:val="24"/>
-        </w:rPr>
-        <w:t xml:space="preserve">Para determinar el año en el que sucedió el evento se utilizó la </w:t>
-      </w:r>
-      <w:r>
-        <w:rPr>
-          <w:bCs/>
-          <w:sz w:val="24"/>
-          <w:szCs w:val="24"/>
-        </w:rPr>
-        <w:t>variable “</w:t>
-      </w:r>
-      <w:r>
-        <w:rPr>
-          <w:bCs/>
-          <w:sz w:val="24"/>
-          <w:szCs w:val="24"/>
-        </w:rPr>
-        <w:t>fecha de registro</w:t>
-      </w:r>
-      <w:r>
-        <w:rPr>
-          <w:bCs/>
-          <w:sz w:val="24"/>
-          <w:szCs w:val="24"/>
-        </w:rPr>
-        <w:t>”, la cual, junto a la variable “</w:t>
-      </w:r>
-      <w:r>
-        <w:rPr>
-          <w:bCs/>
-          <w:sz w:val="24"/>
-          <w:szCs w:val="24"/>
-        </w:rPr>
-        <w:t>hora de registro</w:t>
-      </w:r>
-      <w:r>
-        <w:rPr>
-          <w:bCs/>
-          <w:sz w:val="24"/>
-          <w:szCs w:val="24"/>
-        </w:rPr>
-        <w:t>”</w:t>
-      </w:r>
-      <w:r>
-        <w:rPr>
-          <w:bCs/>
-          <w:sz w:val="24"/>
-          <w:szCs w:val="24"/>
-        </w:rPr>
-        <w:t xml:space="preserve">, se </w:t>
-      </w:r>
-      <w:r>
-        <w:rPr>
-          <w:bCs/>
-          <w:sz w:val="24"/>
-          <w:szCs w:val="24"/>
-        </w:rPr>
-        <w:t>registraron en diferentes formatos</w:t>
-      </w:r>
-      <w:r>
-        <w:rPr>
-          <w:bCs/>
-          <w:sz w:val="24"/>
-          <w:szCs w:val="24"/>
-        </w:rPr>
-        <w:t xml:space="preserve">, generando inconsistencias en la integración. Sin embargo, </w:t>
-      </w:r>
-      <w:r>
-        <w:rPr>
-          <w:bCs/>
-          <w:sz w:val="24"/>
-          <w:szCs w:val="24"/>
-        </w:rPr>
-        <w:t xml:space="preserve">las mismas pudieron ser tratadas para los diferentes casos presentes en la base de datos. </w:t>
-      </w:r>
-    </w:p>
-    <w:p>
-      <w:pPr>
-        <w:ind w:left="720"/>
-        <w:jc w:val="both"/>
-        <w:rPr>
-          <w:bCs/>
-          <w:sz w:val="24"/>
-          <w:szCs w:val="24"/>
-        </w:rPr>
-      </w:pPr>
-    </w:p>
-    <w:p>
-      <w:pPr>
-        <w:ind w:left="720"/>
-        <w:jc w:val="both"/>
-        <w:rPr>
-          <w:bCs/>
-          <w:sz w:val="24"/>
-          <w:szCs w:val="24"/>
-        </w:rPr>
-      </w:pPr>
-      <w:r>
-        <w:rPr>
-          <w:bCs/>
-          <w:sz w:val="24"/>
-          <w:szCs w:val="24"/>
-        </w:rPr>
-        <w:t>En cuanto a las variables de longitud y latitud</w:t>
+        <w:t xml:space="preserve"> no se pudo lograr consolidarla</w:t>
+      </w:r>
+      <w:r>
+        <w:rPr>
+          <w:bCs/>
+          <w:sz w:val="24"/>
+          <w:szCs w:val="24"/>
+        </w:rPr>
+        <w:t>s</w:t>
+      </w:r>
+      <w:r>
+        <w:rPr>
+          <w:bCs/>
+          <w:sz w:val="24"/>
+          <w:szCs w:val="24"/>
+        </w:rPr>
+        <w:t xml:space="preserve"> ya que, además de los problemas por tener diferentes fuentes de información</w:t>
       </w:r>
       <w:r>
         <w:rPr>
@@ -6990,48 +7749,7 @@
           <w:sz w:val="24"/>
           <w:szCs w:val="24"/>
         </w:rPr>
-        <w:t xml:space="preserve"> no se pudo lograr consolidarla</w:t>
-      </w:r>
-      <w:r>
-        <w:rPr>
-          <w:bCs/>
-          <w:sz w:val="24"/>
-          <w:szCs w:val="24"/>
-        </w:rPr>
-        <w:t>s</w:t>
-      </w:r>
-      <w:r>
-        <w:rPr>
-          <w:bCs/>
-          <w:sz w:val="24"/>
-          <w:szCs w:val="24"/>
-        </w:rPr>
-        <w:t xml:space="preserve"> ya que, además de los problemas por tener diferentes fuentes de información</w:t>
-      </w:r>
-      <w:r>
-        <w:rPr>
-          <w:bCs/>
-          <w:sz w:val="24"/>
-          <w:szCs w:val="24"/>
-        </w:rPr>
-        <w:t>,</w:t>
-      </w:r>
-      <w:r>
-        <w:rPr>
-          <w:bCs/>
-          <w:sz w:val="24"/>
-          <w:szCs w:val="24"/>
-        </w:rPr>
-        <w:t xml:space="preserve"> las </w:t>
-      </w:r>
-      <w:r>
-        <w:rPr>
-          <w:bCs/>
-          <w:sz w:val="24"/>
-          <w:szCs w:val="24"/>
-        </w:rPr>
-        <w:lastRenderedPageBreak/>
-        <w:t>unidades de medida de las coordenadas son diferentes y no se especifica el sistema de referencia utilizado para la captación de las mismas.</w:t>
+        <w:t xml:space="preserve"> las unidades de medida de las coordenadas son diferentes y no se especifica el sistema de referencia utilizado para la captación de las mismas.</w:t>
       </w:r>
     </w:p>
     <w:p>
@@ -7322,7 +8040,7 @@
         <w:tc>
           <w:tcPr>
             <w:tcW w:w="1403" w:type="dxa"/>
-            <w:shd w:val="clear" w:color="auto" w:fill="92D050"/>
+            <w:shd w:val="clear" w:color="auto" w:fill="FFFF00"/>
           </w:tcPr>
           <w:p>
             <w:pPr>
@@ -7337,7 +8055,7 @@
               <w:rPr>
                 <w:lang w:val="es-ES"/>
               </w:rPr>
-              <w:t>Alto</w:t>
+              <w:t>Medio</w:t>
             </w:r>
           </w:p>
         </w:tc>
@@ -7410,7 +8128,7 @@
         <w:tc>
           <w:tcPr>
             <w:tcW w:w="1531" w:type="dxa"/>
-            <w:shd w:val="clear" w:color="auto" w:fill="FFFF00"/>
+            <w:shd w:val="clear" w:color="auto" w:fill="FF0000"/>
           </w:tcPr>
           <w:p>
             <w:pPr>
@@ -7425,14 +8143,14 @@
               <w:rPr>
                 <w:lang w:val="es-ES"/>
               </w:rPr>
-              <w:t>Medio</w:t>
+              <w:t>Bajo</w:t>
             </w:r>
           </w:p>
         </w:tc>
         <w:tc>
           <w:tcPr>
             <w:tcW w:w="1303" w:type="dxa"/>
-            <w:shd w:val="clear" w:color="auto" w:fill="FFFF00"/>
+            <w:shd w:val="clear" w:color="auto" w:fill="FF0000"/>
           </w:tcPr>
           <w:p>
             <w:pPr>
@@ -7447,7 +8165,7 @@
               <w:rPr>
                 <w:lang w:val="es-ES"/>
               </w:rPr>
-              <w:t>Medio</w:t>
+              <w:t>Bajo</w:t>
             </w:r>
           </w:p>
         </w:tc>
@@ -7484,7 +8202,7 @@
           <w:sz w:val="24"/>
           <w:szCs w:val="24"/>
         </w:rPr>
-        <w:t>No se cuenta con una estandarización en la variable código de acta, además, existen casos perdidos por lo que recibe un nivel bajo.</w:t>
+        <w:t>A pesar de que el MAATE pudo integrar la información de rescates y retenciones en dos bases de datos, estas todavía presentaban dificultades para el análisis de sus diferentes variables.</w:t>
       </w:r>
     </w:p>
     <w:p>
@@ -7507,23 +8225,8 @@
           <w:sz w:val="24"/>
           <w:szCs w:val="24"/>
         </w:rPr>
-        <w:t xml:space="preserve">Se debe especificar de manera clara si los registros deben </w:t>
-      </w:r>
-      <w:r>
-        <w:rPr>
-          <w:bCs/>
-          <w:sz w:val="24"/>
-          <w:szCs w:val="24"/>
-        </w:rPr>
-        <w:t xml:space="preserve">son </w:t>
-      </w:r>
-      <w:r>
-        <w:rPr>
-          <w:bCs/>
-          <w:sz w:val="24"/>
-          <w:szCs w:val="24"/>
-        </w:rPr>
-        <w:t>a nivel de evento o de espécimen, al tratar de generalizar la captación de los datos en una misma base de datos para los diferentes tipos de rescates, hace que el llenado de la información pueda resultar confuso, por lo que se tiene un nivel en bajo en cuanto a la dimensión de la base de datos.</w:t>
+        <w:lastRenderedPageBreak/>
+        <w:t>No se cuenta con una estandarización en la variable código de acta, además, existen casos perdidos por lo que recibe un nivel bajo.</w:t>
       </w:r>
     </w:p>
     <w:p>
@@ -7546,7 +8249,110 @@
           <w:sz w:val="24"/>
           <w:szCs w:val="24"/>
         </w:rPr>
-        <w:t>Tanto la variable de cantidad como otras variables reciben un nivel medio, esto por los errores que se generan al tomar la información de diferentes fuentes de información.</w:t>
+        <w:t xml:space="preserve">Se debe especificar de manera clara si los registros deben </w:t>
+      </w:r>
+      <w:r>
+        <w:rPr>
+          <w:bCs/>
+          <w:sz w:val="24"/>
+          <w:szCs w:val="24"/>
+        </w:rPr>
+        <w:t xml:space="preserve">son </w:t>
+      </w:r>
+      <w:r>
+        <w:rPr>
+          <w:bCs/>
+          <w:sz w:val="24"/>
+          <w:szCs w:val="24"/>
+        </w:rPr>
+        <w:t xml:space="preserve">a nivel de evento o de espécimen, al tratar de generalizar la captación de los datos en una misma base de datos para los diferentes tipos de </w:t>
+      </w:r>
+      <w:r>
+        <w:rPr>
+          <w:bCs/>
+          <w:sz w:val="24"/>
+          <w:szCs w:val="24"/>
+        </w:rPr>
+        <w:t>retenciones</w:t>
+      </w:r>
+      <w:r>
+        <w:rPr>
+          <w:bCs/>
+          <w:sz w:val="24"/>
+          <w:szCs w:val="24"/>
+        </w:rPr>
+        <w:t>, hace que el llenado de la información pueda resultar confuso, por lo que se tiene un nivel en bajo en cuanto a la dimensión de la base de datos.</w:t>
+      </w:r>
+    </w:p>
+    <w:p>
+      <w:pPr>
+        <w:pStyle w:val="Prrafodelista"/>
+        <w:numPr>
+          <w:ilvl w:val="0"/>
+          <w:numId w:val="11"/>
+        </w:numPr>
+        <w:jc w:val="both"/>
+        <w:rPr>
+          <w:bCs/>
+          <w:sz w:val="24"/>
+          <w:szCs w:val="24"/>
+        </w:rPr>
+      </w:pPr>
+      <w:r>
+        <w:rPr>
+          <w:bCs/>
+          <w:sz w:val="24"/>
+          <w:szCs w:val="24"/>
+        </w:rPr>
+        <w:t xml:space="preserve">Tanto la variable de cantidad como otras variables </w:t>
+      </w:r>
+      <w:r>
+        <w:rPr>
+          <w:bCs/>
+          <w:sz w:val="24"/>
+          <w:szCs w:val="24"/>
+        </w:rPr>
+        <w:t xml:space="preserve">(fecha, hora y coordenadas geográficas) </w:t>
+      </w:r>
+      <w:r>
+        <w:rPr>
+          <w:bCs/>
+          <w:sz w:val="24"/>
+          <w:szCs w:val="24"/>
+        </w:rPr>
+        <w:t xml:space="preserve">reciben un nivel </w:t>
+      </w:r>
+      <w:r>
+        <w:rPr>
+          <w:bCs/>
+          <w:sz w:val="24"/>
+          <w:szCs w:val="24"/>
+        </w:rPr>
+        <w:t>bajo</w:t>
+      </w:r>
+      <w:r>
+        <w:rPr>
+          <w:bCs/>
+          <w:sz w:val="24"/>
+          <w:szCs w:val="24"/>
+        </w:rPr>
+        <w:t xml:space="preserve">, esto </w:t>
+      </w:r>
+      <w:r>
+        <w:rPr>
+          <w:bCs/>
+          <w:sz w:val="24"/>
+          <w:szCs w:val="24"/>
+        </w:rPr>
+        <w:t>debido a la presencia de valores perdidos/inconsistentes que fueron imputados previo al análisis de los datos</w:t>
+      </w:r>
+      <w:r>
+        <w:rPr>
+          <w:bCs/>
+          <w:sz w:val="24"/>
+          <w:szCs w:val="24"/>
+        </w:rPr>
+        <w:t>.</w:t>
       </w:r>
     </w:p>
     <w:p>
@@ -7955,7 +8761,16 @@
           <w:sz w:val="24"/>
           <w:szCs w:val="24"/>
         </w:rPr>
-        <w:t>permisos, lo cual hace suponer que la base de datos está a nivel de espécimen, sin embargo, al analizar la variable de nombre científico se puede observar que se utilizó el mismo registro para hacer referencia a más de un espécimen, por lo que en algunos casos se registró a nivel de espécimen y en otros a nivel de permiso.</w:t>
+        <w:t xml:space="preserve">permisos, lo cual hace suponer que la base de datos está a nivel de espécimen, sin embargo, al analizar la variable de nombre científico se puede observar que se utilizó el mismo registro para hacer </w:t>
+      </w:r>
+      <w:r>
+        <w:rPr>
+          <w:bCs/>
+          <w:sz w:val="24"/>
+          <w:szCs w:val="24"/>
+        </w:rPr>
+        <w:lastRenderedPageBreak/>
+        <w:t>referencia a más de un espécimen, por lo que en algunos casos se registró a nivel de espécimen y en otros a nivel de permiso.</w:t>
       </w:r>
     </w:p>
     <w:p>
@@ -8267,16 +9082,7 @@
           <w:sz w:val="24"/>
           <w:szCs w:val="24"/>
         </w:rPr>
-        <w:t xml:space="preserve">La variable cantidad describe el número de individuos, muestras o masa del espécimen. En la base del año 2024 esta variable está presente de forma clara, como una variable numérica, para la base de los años 2022 y 2023 la información </w:t>
-      </w:r>
-      <w:r>
-        <w:rPr>
-          <w:bCs/>
-          <w:sz w:val="24"/>
-          <w:szCs w:val="24"/>
-        </w:rPr>
-        <w:lastRenderedPageBreak/>
-        <w:t>de esta variable está como tipo carácter conteniendo la información de las unidades de medida en algunos de los casos, dicha información tuvo que ser separada en dos variables para lograr vincular la información de cantidad y unidades.</w:t>
+        <w:t>La variable cantidad describe el número de individuos, muestras o masa del espécimen. En la base del año 2024 esta variable está presente de forma clara, como una variable numérica, para la base de los años 2022 y 2023 la información de esta variable está como tipo carácter conteniendo la información de las unidades de medida en algunos de los casos, dicha información tuvo que ser separada en dos variables para lograr vincular la información de cantidad y unidades.</w:t>
       </w:r>
     </w:p>
     <w:p>
@@ -8977,6 +9783,14 @@
         </w:rPr>
         <w:t>FORMATO DGO UPMA  FLORA 2022, 2023 Y 2024.xlsx</w:t>
       </w:r>
+      <w:r>
+        <w:rPr>
+          <w:bCs/>
+          <w:sz w:val="24"/>
+          <w:szCs w:val="24"/>
+        </w:rPr>
+        <w:t xml:space="preserve"> (3).</w:t>
+      </w:r>
     </w:p>
     <w:p>
       <w:pPr>
@@ -9131,7 +9945,23 @@
           <w:sz w:val="24"/>
           <w:szCs w:val="24"/>
         </w:rPr>
-        <w:t>, respectivamente. Por facilidad, no referiremos a las bases con dichos nombres</w:t>
+        <w:t>, respectivamente. Por facilidad, no</w:t>
+      </w:r>
+      <w:r>
+        <w:rPr>
+          <w:bCs/>
+          <w:sz w:val="24"/>
+          <w:szCs w:val="24"/>
+        </w:rPr>
+        <w:t xml:space="preserve">s </w:t>
+      </w:r>
+      <w:r>
+        <w:rPr>
+          <w:bCs/>
+          <w:sz w:val="24"/>
+          <w:szCs w:val="24"/>
+        </w:rPr>
+        <w:t>referiremos a las bases con dichos nombres</w:t>
       </w:r>
     </w:p>
     <w:p>
@@ -9207,6 +10037,7 @@
           <w:sz w:val="24"/>
           <w:szCs w:val="24"/>
         </w:rPr>
+        <w:lastRenderedPageBreak/>
         <w:t xml:space="preserve">Rescate </w:t>
       </w:r>
       <w:r>
@@ -9523,7 +10354,199 @@
           <w:sz w:val="24"/>
           <w:szCs w:val="24"/>
         </w:rPr>
-        <w:t>Las variables unidad_responsable (2020), hora_inicio operativo (2019), hora_fin_operativo (2019), familia_especimen (2019), tipo_especimen_1 (2019), tipo_especimen_2 (2019) no están presentes en los años indicados entre paréntesis.</w:t>
+        <w:t xml:space="preserve">Las variables </w:t>
+      </w:r>
+      <w:r>
+        <w:rPr>
+          <w:bCs/>
+          <w:sz w:val="24"/>
+          <w:szCs w:val="24"/>
+        </w:rPr>
+        <w:t>“</w:t>
+      </w:r>
+      <w:r>
+        <w:rPr>
+          <w:bCs/>
+          <w:sz w:val="24"/>
+          <w:szCs w:val="24"/>
+        </w:rPr>
+        <w:t>unidad_responsable</w:t>
+      </w:r>
+      <w:r>
+        <w:rPr>
+          <w:bCs/>
+          <w:sz w:val="24"/>
+          <w:szCs w:val="24"/>
+        </w:rPr>
+        <w:t>”</w:t>
+      </w:r>
+      <w:r>
+        <w:rPr>
+          <w:bCs/>
+          <w:sz w:val="24"/>
+          <w:szCs w:val="24"/>
+        </w:rPr>
+        <w:t xml:space="preserve"> (2020), </w:t>
+      </w:r>
+      <w:r>
+        <w:rPr>
+          <w:bCs/>
+          <w:sz w:val="24"/>
+          <w:szCs w:val="24"/>
+        </w:rPr>
+        <w:t>“hora_inicio_</w:t>
+      </w:r>
+      <w:r>
+        <w:rPr>
+          <w:bCs/>
+          <w:sz w:val="24"/>
+          <w:szCs w:val="24"/>
+        </w:rPr>
+        <w:t>operativo</w:t>
+      </w:r>
+      <w:r>
+        <w:rPr>
+          <w:bCs/>
+          <w:sz w:val="24"/>
+          <w:szCs w:val="24"/>
+        </w:rPr>
+        <w:t>”</w:t>
+      </w:r>
+      <w:r>
+        <w:rPr>
+          <w:bCs/>
+          <w:sz w:val="24"/>
+          <w:szCs w:val="24"/>
+        </w:rPr>
+        <w:t xml:space="preserve"> (2019), </w:t>
+      </w:r>
+      <w:r>
+        <w:rPr>
+          <w:bCs/>
+          <w:sz w:val="24"/>
+          <w:szCs w:val="24"/>
+        </w:rPr>
+        <w:t>“</w:t>
+      </w:r>
+      <w:r>
+        <w:rPr>
+          <w:bCs/>
+          <w:sz w:val="24"/>
+          <w:szCs w:val="24"/>
+        </w:rPr>
+        <w:t>hora_fin_operativo</w:t>
+      </w:r>
+      <w:r>
+        <w:rPr>
+          <w:bCs/>
+          <w:sz w:val="24"/>
+          <w:szCs w:val="24"/>
+        </w:rPr>
+        <w:t>”</w:t>
+      </w:r>
+      <w:r>
+        <w:rPr>
+          <w:bCs/>
+          <w:sz w:val="24"/>
+          <w:szCs w:val="24"/>
+        </w:rPr>
+        <w:t xml:space="preserve"> (2019), </w:t>
+      </w:r>
+      <w:r>
+        <w:rPr>
+          <w:bCs/>
+          <w:sz w:val="24"/>
+          <w:szCs w:val="24"/>
+        </w:rPr>
+        <w:t>“</w:t>
+      </w:r>
+      <w:r>
+        <w:rPr>
+          <w:bCs/>
+          <w:sz w:val="24"/>
+          <w:szCs w:val="24"/>
+        </w:rPr>
+        <w:t>familia_especimen</w:t>
+      </w:r>
+      <w:r>
+        <w:rPr>
+          <w:bCs/>
+          <w:sz w:val="24"/>
+          <w:szCs w:val="24"/>
+        </w:rPr>
+        <w:t>”</w:t>
+      </w:r>
+      <w:r>
+        <w:rPr>
+          <w:bCs/>
+          <w:sz w:val="24"/>
+          <w:szCs w:val="24"/>
+        </w:rPr>
+        <w:t xml:space="preserve"> (2019), </w:t>
+      </w:r>
+      <w:r>
+        <w:rPr>
+          <w:bCs/>
+          <w:sz w:val="24"/>
+          <w:szCs w:val="24"/>
+        </w:rPr>
+        <w:t>“</w:t>
+      </w:r>
+      <w:r>
+        <w:rPr>
+          <w:bCs/>
+          <w:sz w:val="24"/>
+          <w:szCs w:val="24"/>
+        </w:rPr>
+        <w:t>tipo_especimen_1</w:t>
+      </w:r>
+      <w:r>
+        <w:rPr>
+          <w:bCs/>
+          <w:sz w:val="24"/>
+          <w:szCs w:val="24"/>
+        </w:rPr>
+        <w:t>”</w:t>
+      </w:r>
+      <w:r>
+        <w:rPr>
+          <w:bCs/>
+          <w:sz w:val="24"/>
+          <w:szCs w:val="24"/>
+        </w:rPr>
+        <w:t xml:space="preserve"> (2019), </w:t>
+      </w:r>
+      <w:r>
+        <w:rPr>
+          <w:bCs/>
+          <w:sz w:val="24"/>
+          <w:szCs w:val="24"/>
+        </w:rPr>
+        <w:t>“</w:t>
+      </w:r>
+      <w:r>
+        <w:rPr>
+          <w:bCs/>
+          <w:sz w:val="24"/>
+          <w:szCs w:val="24"/>
+        </w:rPr>
+        <w:t>tipo_especimen_2</w:t>
+      </w:r>
+      <w:r>
+        <w:rPr>
+          <w:bCs/>
+          <w:sz w:val="24"/>
+          <w:szCs w:val="24"/>
+        </w:rPr>
+        <w:t xml:space="preserve">” </w:t>
+      </w:r>
+      <w:r>
+        <w:rPr>
+          <w:bCs/>
+          <w:sz w:val="24"/>
+          <w:szCs w:val="24"/>
+        </w:rPr>
+        <w:t>(2019) no están presentes en los años indicados entre paréntesis.</w:t>
       </w:r>
     </w:p>
     <w:p>
@@ -9546,8 +10569,151 @@
           <w:sz w:val="24"/>
           <w:szCs w:val="24"/>
         </w:rPr>
-        <w:lastRenderedPageBreak/>
-        <w:t>La variable anio se calcula a partir de la variable fecha_operativo, mientras que la variable cod_pro (código de provincia) se extrae a partir de la variable cod_subcircuito.</w:t>
+        <w:t xml:space="preserve">La variable </w:t>
+      </w:r>
+      <w:r>
+        <w:rPr>
+          <w:bCs/>
+          <w:sz w:val="24"/>
+          <w:szCs w:val="24"/>
+        </w:rPr>
+        <w:t>“</w:t>
+      </w:r>
+      <w:r>
+        <w:rPr>
+          <w:bCs/>
+          <w:sz w:val="24"/>
+          <w:szCs w:val="24"/>
+        </w:rPr>
+        <w:t>anio</w:t>
+      </w:r>
+      <w:r>
+        <w:rPr>
+          <w:bCs/>
+          <w:sz w:val="24"/>
+          <w:szCs w:val="24"/>
+        </w:rPr>
+        <w:t>”</w:t>
+      </w:r>
+      <w:r>
+        <w:rPr>
+          <w:bCs/>
+          <w:sz w:val="24"/>
+          <w:szCs w:val="24"/>
+        </w:rPr>
+        <w:t xml:space="preserve"> </w:t>
+      </w:r>
+      <w:r>
+        <w:rPr>
+          <w:bCs/>
+          <w:sz w:val="24"/>
+          <w:szCs w:val="24"/>
+        </w:rPr>
+        <w:t xml:space="preserve">(año) </w:t>
+      </w:r>
+      <w:r>
+        <w:rPr>
+          <w:bCs/>
+          <w:sz w:val="24"/>
+          <w:szCs w:val="24"/>
+        </w:rPr>
+        <w:t xml:space="preserve">se calcula a partir de la variable </w:t>
+      </w:r>
+      <w:r>
+        <w:rPr>
+          <w:bCs/>
+          <w:sz w:val="24"/>
+          <w:szCs w:val="24"/>
+        </w:rPr>
+        <w:t>“</w:t>
+      </w:r>
+      <w:r>
+        <w:rPr>
+          <w:bCs/>
+          <w:sz w:val="24"/>
+          <w:szCs w:val="24"/>
+        </w:rPr>
+        <w:t>fecha_operativo</w:t>
+      </w:r>
+      <w:r>
+        <w:rPr>
+          <w:bCs/>
+          <w:sz w:val="24"/>
+          <w:szCs w:val="24"/>
+        </w:rPr>
+        <w:t>”</w:t>
+      </w:r>
+      <w:r>
+        <w:rPr>
+          <w:bCs/>
+          <w:sz w:val="24"/>
+          <w:szCs w:val="24"/>
+        </w:rPr>
+        <w:t xml:space="preserve">, mientras que la variable </w:t>
+      </w:r>
+      <w:r>
+        <w:rPr>
+          <w:bCs/>
+          <w:sz w:val="24"/>
+          <w:szCs w:val="24"/>
+        </w:rPr>
+        <w:t>“</w:t>
+      </w:r>
+      <w:r>
+        <w:rPr>
+          <w:bCs/>
+          <w:sz w:val="24"/>
+          <w:szCs w:val="24"/>
+        </w:rPr>
+        <w:t>cod_pro</w:t>
+      </w:r>
+      <w:r>
+        <w:rPr>
+          <w:bCs/>
+          <w:sz w:val="24"/>
+          <w:szCs w:val="24"/>
+        </w:rPr>
+        <w:t>”</w:t>
+      </w:r>
+      <w:r>
+        <w:rPr>
+          <w:bCs/>
+          <w:sz w:val="24"/>
+          <w:szCs w:val="24"/>
+        </w:rPr>
+        <w:t xml:space="preserve"> (código de provincia) se extrae a partir de la variable </w:t>
+      </w:r>
+      <w:r>
+        <w:rPr>
+          <w:bCs/>
+          <w:sz w:val="24"/>
+          <w:szCs w:val="24"/>
+        </w:rPr>
+        <w:t>“</w:t>
+      </w:r>
+      <w:r>
+        <w:rPr>
+          <w:bCs/>
+          <w:sz w:val="24"/>
+          <w:szCs w:val="24"/>
+        </w:rPr>
+        <w:t>cod_subcircuito</w:t>
+      </w:r>
+      <w:r>
+        <w:rPr>
+          <w:bCs/>
+          <w:sz w:val="24"/>
+          <w:szCs w:val="24"/>
+        </w:rPr>
+        <w:t>” (código de subcircuito)</w:t>
+      </w:r>
+      <w:r>
+        <w:rPr>
+          <w:bCs/>
+          <w:sz w:val="24"/>
+          <w:szCs w:val="24"/>
+        </w:rPr>
+        <w:t>.</w:t>
       </w:r>
     </w:p>
     <w:p>
@@ -9593,7 +10759,15 @@
           <w:sz w:val="24"/>
           <w:szCs w:val="24"/>
         </w:rPr>
-        <w:t xml:space="preserve">se cambian los nombres de las variables a los propuestos en </w:t>
+        <w:t>S</w:t>
+      </w:r>
+      <w:r>
+        <w:rPr>
+          <w:bCs/>
+          <w:sz w:val="24"/>
+          <w:szCs w:val="24"/>
+        </w:rPr>
+        <w:t xml:space="preserve">e cambian los nombres de las variables a los propuestos en </w:t>
       </w:r>
       <w:r>
         <w:rPr>
@@ -9632,7 +10806,71 @@
           <w:sz w:val="24"/>
           <w:szCs w:val="24"/>
         </w:rPr>
-        <w:t>La variable anio se extrae de la variable “FECHA DE OPERATIVO”, mientras que la variable cod_pro (código de provincia) se extrae a partir de la variable “CODIGO SUBCIRCUITO”.</w:t>
+        <w:t xml:space="preserve">La variable </w:t>
+      </w:r>
+      <w:r>
+        <w:rPr>
+          <w:bCs/>
+          <w:sz w:val="24"/>
+          <w:szCs w:val="24"/>
+        </w:rPr>
+        <w:t>“</w:t>
+      </w:r>
+      <w:r>
+        <w:rPr>
+          <w:bCs/>
+          <w:sz w:val="24"/>
+          <w:szCs w:val="24"/>
+        </w:rPr>
+        <w:t>anio</w:t>
+      </w:r>
+      <w:r>
+        <w:rPr>
+          <w:bCs/>
+          <w:sz w:val="24"/>
+          <w:szCs w:val="24"/>
+        </w:rPr>
+        <w:t>”</w:t>
+      </w:r>
+      <w:r>
+        <w:rPr>
+          <w:bCs/>
+          <w:sz w:val="24"/>
+          <w:szCs w:val="24"/>
+        </w:rPr>
+        <w:t xml:space="preserve"> se extrae de la variable “FECHA DE OPERATIVO”, mientras que la variable </w:t>
+      </w:r>
+      <w:r>
+        <w:rPr>
+          <w:bCs/>
+          <w:sz w:val="24"/>
+          <w:szCs w:val="24"/>
+        </w:rPr>
+        <w:t>“</w:t>
+      </w:r>
+      <w:r>
+        <w:rPr>
+          <w:bCs/>
+          <w:sz w:val="24"/>
+          <w:szCs w:val="24"/>
+        </w:rPr>
+        <w:t>cod_pro</w:t>
+      </w:r>
+      <w:r>
+        <w:rPr>
+          <w:bCs/>
+          <w:sz w:val="24"/>
+          <w:szCs w:val="24"/>
+        </w:rPr>
+        <w:t>”</w:t>
+      </w:r>
+      <w:r>
+        <w:rPr>
+          <w:bCs/>
+          <w:sz w:val="24"/>
+          <w:szCs w:val="24"/>
+        </w:rPr>
+        <w:t xml:space="preserve"> (código de provincia) se extrae a partir de la variable “CODIGO SUBCIRCUITO”.</w:t>
       </w:r>
     </w:p>
     <w:p>
@@ -9655,6 +10893,7 @@
           <w:sz w:val="24"/>
           <w:szCs w:val="24"/>
         </w:rPr>
+        <w:lastRenderedPageBreak/>
         <w:t>Con respecto a la variable “SUB CATEGORIA”, l</w:t>
       </w:r>
       <w:r>
@@ -9836,6 +11075,14 @@
           <w:szCs w:val="24"/>
         </w:rPr>
         <w:t>”</w:t>
+      </w:r>
+      <w:r>
+        <w:rPr>
+          <w:bCs/>
+          <w:sz w:val="24"/>
+          <w:szCs w:val="24"/>
+        </w:rPr>
+        <w:t>, ya que “ROLLIZA” significa madera en bruto, en estado natural, tal como se corta o se cosecha</w:t>
       </w:r>
       <w:r>
         <w:rPr>
@@ -10178,7 +11425,6 @@
                 <w:b/>
                 <w:lang w:val="es-ES"/>
               </w:rPr>
-              <w:lastRenderedPageBreak/>
               <w:t>Integración interna</w:t>
             </w:r>
           </w:p>
@@ -11296,7 +12542,7 @@
         </w:rPr>
         <w:t xml:space="preserve">se entregarán mediante Google Drive mediante </w:t>
       </w:r>
-      <w:hyperlink r:id="rId9" w:history="1">
+      <w:hyperlink r:id="rId10" w:history="1">
         <w:r>
           <w:rPr>
             <w:rStyle w:val="Hipervnculo"/>
@@ -11460,30 +12706,30 @@
           <w:szCs w:val="24"/>
           <w:highlight w:val="white"/>
         </w:rPr>
-        <w:t>Almacenar las bases de datos formato de texto plano (CSV)</w:t>
-      </w:r>
-      <w:r>
-        <w:rPr>
-          <w:color w:val="000000"/>
-          <w:sz w:val="24"/>
-          <w:szCs w:val="24"/>
-          <w:highlight w:val="white"/>
-        </w:rPr>
-        <w:t>.</w:t>
+        <w:t>Para registrar las variables relacionadas con reino, género, nombre científico se sugiere u</w:t>
+      </w:r>
+      <w:r>
+        <w:rPr>
+          <w:color w:val="000000"/>
+          <w:sz w:val="24"/>
+          <w:szCs w:val="24"/>
+          <w:highlight w:val="white"/>
+        </w:rPr>
+        <w:t xml:space="preserve">tilizar un único estándar </w:t>
+      </w:r>
+      <w:r>
+        <w:rPr>
+          <w:color w:val="000000"/>
+          <w:sz w:val="24"/>
+          <w:szCs w:val="24"/>
+          <w:highlight w:val="white"/>
+        </w:rPr>
+        <w:t>para todas las bases de datos que lo requieran, el cual debería ser el implementado en el Sistema de Información de Biodiversidad del MAATE, al ser esta institución el ente rector en esta materia.</w:t>
       </w:r>
     </w:p>
     <w:p>
       <w:pPr>
         <w:pStyle w:val="Prrafodelista"/>
-        <w:pBdr>
-          <w:top w:val="nil"/>
-          <w:left w:val="nil"/>
-          <w:bottom w:val="nil"/>
-          <w:right w:val="nil"/>
-          <w:between w:val="nil"/>
-        </w:pBdr>
-        <w:spacing w:after="120"/>
-        <w:jc w:val="both"/>
         <w:rPr>
           <w:color w:val="000000"/>
           <w:sz w:val="24"/>
@@ -11522,16 +12768,16 @@
           <w:szCs w:val="24"/>
           <w:highlight w:val="white"/>
         </w:rPr>
-        <w:t xml:space="preserve">Utilizar un único estándar para el registro de las variables, reino, nombre científico (todo lo que tiene que ver con taxón), debería ser el de </w:t>
-      </w:r>
-      <w:r>
-        <w:rPr>
-          <w:color w:val="000000"/>
-          <w:sz w:val="24"/>
-          <w:szCs w:val="24"/>
-          <w:highlight w:val="white"/>
-        </w:rPr>
-        <w:t>MAATE.</w:t>
+        <w:t>La integración entre bases de datos de diferentes fuentes de información no fue posible debido a la inexistencia de un identificador único transversal a todas las bases de datos (un símil al número de cédula de una persona). Considerando la información revisada, se sugiere considerar el identificador de las bases de UPMA como potencial identificador único transversal</w:t>
+      </w:r>
+      <w:r>
+        <w:rPr>
+          <w:color w:val="000000"/>
+          <w:sz w:val="24"/>
+          <w:szCs w:val="24"/>
+          <w:highlight w:val="white"/>
+        </w:rPr>
+        <w:t>.</w:t>
       </w:r>
     </w:p>
     <w:p>
@@ -11575,7 +12821,36 @@
           <w:szCs w:val="24"/>
           <w:highlight w:val="white"/>
         </w:rPr>
-        <w:t>Estandarizar por fuente de información la creación del identificador único de cada base de datos.</w:t>
+        <w:t>Una</w:t>
+      </w:r>
+      <w:r>
+        <w:rPr>
+          <w:color w:val="000000"/>
+          <w:sz w:val="24"/>
+          <w:szCs w:val="24"/>
+          <w:highlight w:val="white"/>
+        </w:rPr>
+        <w:t xml:space="preserve"> de la</w:t>
+      </w:r>
+      <w:bookmarkStart w:id="0" w:name="_GoBack"/>
+      <w:bookmarkEnd w:id="0"/>
+      <w:r>
+        <w:rPr>
+          <w:color w:val="000000"/>
+          <w:sz w:val="24"/>
+          <w:szCs w:val="24"/>
+          <w:highlight w:val="white"/>
+        </w:rPr>
+        <w:t>s principales limitaciones al momento de analizar la información de las bases de datos fue su dimensión, es decir, si cada registro hace referencia a un evento o esp</w:t>
+      </w:r>
+      <w:r>
+        <w:rPr>
+          <w:color w:val="000000"/>
+          <w:sz w:val="24"/>
+          <w:szCs w:val="24"/>
+          <w:highlight w:val="white"/>
+        </w:rPr>
+        <w:t>écimen, ya que no todos los registros se registraban de la misma forma. Los generadores de información deben definir la definición de la dimensión de la base de datos en función a sus necesidades.</w:t>
       </w:r>
     </w:p>
     <w:p>
@@ -11619,7 +12894,34 @@
           <w:szCs w:val="24"/>
           <w:highlight w:val="white"/>
         </w:rPr>
-        <w:t>Definir claramente la dimensión de cada una de las bases de datos.</w:t>
+        <w:t>Para evitar problemas de formato al momento de almacenar o transferir información recolectada en campo, se sugiere almacenar todas las bases de datos formato de texto plano, tales como valores separados por comas (CSV).</w:t>
+      </w:r>
+      <w:r>
+        <w:rPr>
+          <w:color w:val="000000"/>
+          <w:sz w:val="24"/>
+          <w:szCs w:val="24"/>
+          <w:highlight w:val="white"/>
+        </w:rPr>
+        <w:t xml:space="preserve"> Las principales variables afectadas fueron fecha y hora (pueden ser almacenadas como cadena, numérica o fecha), cantidad (variable numérica) y coordenadas geográficas (variable numérica)</w:t>
+      </w:r>
+      <w:r>
+        <w:rPr>
+          <w:color w:val="000000"/>
+          <w:sz w:val="24"/>
+          <w:szCs w:val="24"/>
+          <w:highlight w:val="white"/>
+        </w:rPr>
+        <w:t>.</w:t>
+      </w:r>
+      <w:r>
+        <w:rPr>
+          <w:color w:val="000000"/>
+          <w:sz w:val="24"/>
+          <w:szCs w:val="24"/>
+          <w:highlight w:val="white"/>
+        </w:rPr>
+        <w:t xml:space="preserve"> </w:t>
       </w:r>
     </w:p>
     <w:p>
@@ -11663,34 +12965,7 @@
           <w:szCs w:val="24"/>
           <w:highlight w:val="white"/>
         </w:rPr>
-        <w:t>Estandarizar la recolección y el r</w:t>
-      </w:r>
-      <w:r>
-        <w:rPr>
-          <w:color w:val="000000"/>
-          <w:sz w:val="24"/>
-          <w:szCs w:val="24"/>
-          <w:highlight w:val="white"/>
-        </w:rPr>
-        <w:t>egistro de coordenadas geográficas, fechas y horas</w:t>
-      </w:r>
-      <w:r>
-        <w:rPr>
-          <w:color w:val="000000"/>
-          <w:sz w:val="24"/>
-          <w:szCs w:val="24"/>
-          <w:highlight w:val="white"/>
-        </w:rPr>
-        <w:t>.</w:t>
-      </w:r>
-      <w:r>
-        <w:rPr>
-          <w:color w:val="000000"/>
-          <w:sz w:val="24"/>
-          <w:szCs w:val="24"/>
-          <w:highlight w:val="white"/>
-        </w:rPr>
-        <w:t xml:space="preserve"> </w:t>
+        <w:t>Es imperativo aumentar una variable en la cual se registre la unidad en la que son medidas las cantidades registradas en la base, bajo ninguna circunstancia debería registrarse en el mismo campo que la cantidad.</w:t>
       </w:r>
     </w:p>
     <w:p>
@@ -11713,8 +12988,8 @@
       </w:pPr>
     </w:p>
     <w:sectPr>
-      <w:headerReference w:type="default" r:id="rId10"/>
-      <w:footerReference w:type="default" r:id="rId11"/>
+      <w:headerReference w:type="default" r:id="rId11"/>
+      <w:footerReference w:type="default" r:id="rId12"/>
       <w:pgSz w:w="12240" w:h="15840"/>
       <w:pgMar w:top="1440" w:right="1440" w:bottom="1440" w:left="1440" w:header="720" w:footer="720" w:gutter="0"/>
       <w:pgNumType w:start="1"/>
@@ -11768,7 +13043,7 @@
       <w:rPr>
         <w:noProof/>
       </w:rPr>
-      <w:t>16</w:t>
+      <w:t>15</w:t>
     </w:r>
     <w:r>
       <w:fldChar w:fldCharType="end"/>
@@ -14868,7 +16143,7 @@
 </file>
 
 <file path=customXml/itemProps2.xml><?xml version="1.0" encoding="utf-8"?>
-<ds:datastoreItem xmlns:ds="http://schemas.openxmlformats.org/officeDocument/2006/customXml" ds:itemID="{E98E8ED7-792A-4FBD-B81F-9FC583954F14}">
+<ds:datastoreItem xmlns:ds="http://schemas.openxmlformats.org/officeDocument/2006/customXml" ds:itemID="{16ECF17F-C379-43C7-9B91-79FD56741109}">
   <ds:schemaRefs>
     <ds:schemaRef ds:uri="http://schemas.openxmlformats.org/officeDocument/2006/bibliography"/>
   </ds:schemaRefs>

</xml_diff>